<commit_message>
Corrected the swallowing study and ES cutoffs
</commit_message>
<xml_diff>
--- a/Manuscript/tables-figures/table3.docx
+++ b/Manuscript/tables-figures/table3.docx
@@ -10,6 +10,16 @@
     <w:p>
       <w:pPr>
         <w:pStyle w:val="TableCaption"/>
+        <w:jc w:val="center"/>
+        <w:keepNext/>
+        <w:pBdr>
+          <w:bottom w:val="none" w:sz="0" w:space="0" w:color="000000"/>
+          <w:top w:val="none" w:sz="0" w:space="0" w:color="000000"/>
+          <w:left w:val="none" w:sz="0" w:space="0" w:color="000000"/>
+          <w:right w:val="none" w:sz="0" w:space="0" w:color="000000"/>
+        </w:pBdr>
+        <w:spacing w:after="60" w:before="60" w:line="240"/>
+        <w:ind w:left="60" w:right="60" w:firstLine="0" w:firstLineChars="0"/>
       </w:pPr>
       <w:r>
         <w:t xml:space="preserve">Table 3: Stability of synthetic datasets across ASHA domains.</w:t>
@@ -19,11 +29,11 @@
       <w:tblPr>
         <w:tblLayout w:type="autofit"/>
         <w:jc w:val="center"/>
+        <w:tblW w:type="pct" w:w="5000"/>
         <w:tblLook w:firstRow="1" w:lastRow="0" w:firstColumn="0" w:lastColumn="0" w:noHBand="0" w:noVBand="1"/>
       </w:tblPr>
       <w:tr>
         <w:trPr>
-          <w:cantSplit/>
           <w:trHeight w:val="360" w:hRule="auto"/>
           <w:tblHeader/>
         </w:trPr>
@@ -31,32 +41,32 @@
         <w:tc>
           <w:tcPr>
             <w:tcBorders>
-              <w:bottom w:val="single" w:sz="16" w:space="0" w:color="666666"/>
-              <w:top w:val="single" w:sz="16" w:space="0" w:color="666666"/>
-              <w:left w:val="none" w:sz="0" w:space="0" w:color="000000"/>
-              <w:right w:val="none" w:sz="0" w:space="0" w:color="000000"/>
-            </w:tcBorders>
-            <w:shd w:val="clear" w:color="auto" w:fill="FFFFFF"/>
-            <w:tcMar>
-              <w:top w:w="0" w:type="dxa"/>
-              <w:bottom w:w="0" w:type="dxa"/>
-              <w:left w:w="0" w:type="dxa"/>
-              <w:right w:w="0" w:type="dxa"/>
-            </w:tcMar>
-            <w:vAlign w:val="center"/>
-          </w:tcPr>
-          <w:p>
-            <w:pPr>
-              <w:jc w:val="left"/>
-              <w:keepNext/>
-              <w:pBdr>
-                <w:bottom w:val="none" w:sz="0" w:space="0" w:color="000000"/>
-                <w:top w:val="none" w:sz="0" w:space="0" w:color="000000"/>
-                <w:left w:val="none" w:sz="0" w:space="0" w:color="000000"/>
-                <w:right w:val="none" w:sz="0" w:space="0" w:color="000000"/>
-              </w:pBdr>
-              <w:spacing w:after="100" w:before="100" w:line="240"/>
-              <w:ind w:firstLine="0" w:left="100" w:right="100"/>
+              <w:bottom w:val="single" w:sz="12" w:space="0" w:color="666666"/>
+              <w:top w:val="single" w:sz="12" w:space="0" w:color="666666"/>
+              <w:left w:val="none" w:sz="0" w:space="0" w:color="000000"/>
+              <w:right w:val="none" w:sz="0" w:space="0" w:color="000000"/>
+            </w:tcBorders>
+            <w:shd w:val="clear" w:color="auto" w:fill="FFFFFF"/>
+            <w:tcMar>
+              <w:top w:w="0" w:type="dxa"/>
+              <w:bottom w:w="0" w:type="dxa"/>
+              <w:left w:w="0" w:type="dxa"/>
+              <w:right w:w="0" w:type="dxa"/>
+            </w:tcMar>
+            <w:vAlign w:val="center"/>
+          </w:tcPr>
+          <w:p>
+            <w:pPr>
+              <w:pStyle w:val="Normal"/>
+              <w:jc w:val="left"/>
+              <w:pBdr>
+                <w:bottom w:val="none" w:sz="0" w:space="0" w:color="000000"/>
+                <w:top w:val="none" w:sz="0" w:space="0" w:color="000000"/>
+                <w:left w:val="none" w:sz="0" w:space="0" w:color="000000"/>
+                <w:right w:val="none" w:sz="0" w:space="0" w:color="000000"/>
+              </w:pBdr>
+              <w:spacing w:after="100" w:before="100" w:line="240"/>
+              <w:ind w:left="100" w:right="100" w:firstLine="0" w:firstLineChars="0"/>
             </w:pPr>
             <w:r>
               <w:rPr>
@@ -75,32 +85,32 @@
         <w:tc>
           <w:tcPr>
             <w:tcBorders>
-              <w:bottom w:val="single" w:sz="16" w:space="0" w:color="666666"/>
-              <w:top w:val="single" w:sz="16" w:space="0" w:color="666666"/>
-              <w:left w:val="none" w:sz="0" w:space="0" w:color="000000"/>
-              <w:right w:val="none" w:sz="0" w:space="0" w:color="000000"/>
-            </w:tcBorders>
-            <w:shd w:val="clear" w:color="auto" w:fill="FFFFFF"/>
-            <w:tcMar>
-              <w:top w:w="0" w:type="dxa"/>
-              <w:bottom w:w="0" w:type="dxa"/>
-              <w:left w:w="0" w:type="dxa"/>
-              <w:right w:w="0" w:type="dxa"/>
-            </w:tcMar>
-            <w:vAlign w:val="center"/>
-          </w:tcPr>
-          <w:p>
-            <w:pPr>
-              <w:jc w:val="left"/>
-              <w:keepNext/>
-              <w:pBdr>
-                <w:bottom w:val="none" w:sz="0" w:space="0" w:color="000000"/>
-                <w:top w:val="none" w:sz="0" w:space="0" w:color="000000"/>
-                <w:left w:val="none" w:sz="0" w:space="0" w:color="000000"/>
-                <w:right w:val="none" w:sz="0" w:space="0" w:color="000000"/>
-              </w:pBdr>
-              <w:spacing w:after="100" w:before="100" w:line="240"/>
-              <w:ind w:firstLine="0" w:left="100" w:right="100"/>
+              <w:bottom w:val="single" w:sz="12" w:space="0" w:color="666666"/>
+              <w:top w:val="single" w:sz="12" w:space="0" w:color="666666"/>
+              <w:left w:val="none" w:sz="0" w:space="0" w:color="000000"/>
+              <w:right w:val="none" w:sz="0" w:space="0" w:color="000000"/>
+            </w:tcBorders>
+            <w:shd w:val="clear" w:color="auto" w:fill="FFFFFF"/>
+            <w:tcMar>
+              <w:top w:w="0" w:type="dxa"/>
+              <w:bottom w:w="0" w:type="dxa"/>
+              <w:left w:w="0" w:type="dxa"/>
+              <w:right w:w="0" w:type="dxa"/>
+            </w:tcMar>
+            <w:vAlign w:val="center"/>
+          </w:tcPr>
+          <w:p>
+            <w:pPr>
+              <w:pStyle w:val="Normal"/>
+              <w:jc w:val="left"/>
+              <w:pBdr>
+                <w:bottom w:val="none" w:sz="0" w:space="0" w:color="000000"/>
+                <w:top w:val="none" w:sz="0" w:space="0" w:color="000000"/>
+                <w:left w:val="none" w:sz="0" w:space="0" w:color="000000"/>
+                <w:right w:val="none" w:sz="0" w:space="0" w:color="000000"/>
+              </w:pBdr>
+              <w:spacing w:after="100" w:before="100" w:line="240"/>
+              <w:ind w:left="100" w:right="100" w:firstLine="0" w:firstLineChars="0"/>
             </w:pPr>
             <w:r>
               <w:rPr>
@@ -119,32 +129,32 @@
         <w:tc>
           <w:tcPr>
             <w:tcBorders>
-              <w:bottom w:val="single" w:sz="16" w:space="0" w:color="666666"/>
-              <w:top w:val="single" w:sz="16" w:space="0" w:color="666666"/>
-              <w:left w:val="none" w:sz="0" w:space="0" w:color="000000"/>
-              <w:right w:val="none" w:sz="0" w:space="0" w:color="000000"/>
-            </w:tcBorders>
-            <w:shd w:val="clear" w:color="auto" w:fill="FFFFFF"/>
-            <w:tcMar>
-              <w:top w:w="0" w:type="dxa"/>
-              <w:bottom w:w="0" w:type="dxa"/>
-              <w:left w:w="0" w:type="dxa"/>
-              <w:right w:w="0" w:type="dxa"/>
-            </w:tcMar>
-            <w:vAlign w:val="center"/>
-          </w:tcPr>
-          <w:p>
-            <w:pPr>
+              <w:bottom w:val="single" w:sz="12" w:space="0" w:color="666666"/>
+              <w:top w:val="single" w:sz="12" w:space="0" w:color="666666"/>
+              <w:left w:val="none" w:sz="0" w:space="0" w:color="000000"/>
+              <w:right w:val="none" w:sz="0" w:space="0" w:color="000000"/>
+            </w:tcBorders>
+            <w:shd w:val="clear" w:color="auto" w:fill="FFFFFF"/>
+            <w:tcMar>
+              <w:top w:w="0" w:type="dxa"/>
+              <w:bottom w:w="0" w:type="dxa"/>
+              <w:left w:w="0" w:type="dxa"/>
+              <w:right w:w="0" w:type="dxa"/>
+            </w:tcMar>
+            <w:vAlign w:val="center"/>
+          </w:tcPr>
+          <w:p>
+            <w:pPr>
+              <w:pStyle w:val="Normal"/>
               <w:jc w:val="right"/>
-              <w:keepNext/>
-              <w:pBdr>
-                <w:bottom w:val="none" w:sz="0" w:space="0" w:color="000000"/>
-                <w:top w:val="none" w:sz="0" w:space="0" w:color="000000"/>
-                <w:left w:val="none" w:sz="0" w:space="0" w:color="000000"/>
-                <w:right w:val="none" w:sz="0" w:space="0" w:color="000000"/>
-              </w:pBdr>
-              <w:spacing w:after="100" w:before="100" w:line="240"/>
-              <w:ind w:firstLine="0" w:left="100" w:right="100"/>
+              <w:pBdr>
+                <w:bottom w:val="none" w:sz="0" w:space="0" w:color="000000"/>
+                <w:top w:val="none" w:sz="0" w:space="0" w:color="000000"/>
+                <w:left w:val="none" w:sz="0" w:space="0" w:color="000000"/>
+                <w:right w:val="none" w:sz="0" w:space="0" w:color="000000"/>
+              </w:pBdr>
+              <w:spacing w:after="100" w:before="100" w:line="240"/>
+              <w:ind w:left="100" w:right="100" w:firstLine="0" w:firstLineChars="0"/>
             </w:pPr>
             <w:r>
               <w:rPr>
@@ -163,32 +173,32 @@
         <w:tc>
           <w:tcPr>
             <w:tcBorders>
-              <w:bottom w:val="single" w:sz="16" w:space="0" w:color="666666"/>
-              <w:top w:val="single" w:sz="16" w:space="0" w:color="666666"/>
-              <w:left w:val="none" w:sz="0" w:space="0" w:color="000000"/>
-              <w:right w:val="none" w:sz="0" w:space="0" w:color="000000"/>
-            </w:tcBorders>
-            <w:shd w:val="clear" w:color="auto" w:fill="FFFFFF"/>
-            <w:tcMar>
-              <w:top w:w="0" w:type="dxa"/>
-              <w:bottom w:w="0" w:type="dxa"/>
-              <w:left w:w="0" w:type="dxa"/>
-              <w:right w:w="0" w:type="dxa"/>
-            </w:tcMar>
-            <w:vAlign w:val="center"/>
-          </w:tcPr>
-          <w:p>
-            <w:pPr>
-              <w:jc w:val="left"/>
-              <w:keepNext/>
-              <w:pBdr>
-                <w:bottom w:val="none" w:sz="0" w:space="0" w:color="000000"/>
-                <w:top w:val="none" w:sz="0" w:space="0" w:color="000000"/>
-                <w:left w:val="none" w:sz="0" w:space="0" w:color="000000"/>
-                <w:right w:val="none" w:sz="0" w:space="0" w:color="000000"/>
-              </w:pBdr>
-              <w:spacing w:after="100" w:before="100" w:line="240"/>
-              <w:ind w:firstLine="0" w:left="100" w:right="100"/>
+              <w:bottom w:val="single" w:sz="12" w:space="0" w:color="666666"/>
+              <w:top w:val="single" w:sz="12" w:space="0" w:color="666666"/>
+              <w:left w:val="none" w:sz="0" w:space="0" w:color="000000"/>
+              <w:right w:val="none" w:sz="0" w:space="0" w:color="000000"/>
+            </w:tcBorders>
+            <w:shd w:val="clear" w:color="auto" w:fill="FFFFFF"/>
+            <w:tcMar>
+              <w:top w:w="0" w:type="dxa"/>
+              <w:bottom w:w="0" w:type="dxa"/>
+              <w:left w:w="0" w:type="dxa"/>
+              <w:right w:w="0" w:type="dxa"/>
+            </w:tcMar>
+            <w:vAlign w:val="center"/>
+          </w:tcPr>
+          <w:p>
+            <w:pPr>
+              <w:pStyle w:val="Normal"/>
+              <w:jc w:val="left"/>
+              <w:pBdr>
+                <w:bottom w:val="none" w:sz="0" w:space="0" w:color="000000"/>
+                <w:top w:val="none" w:sz="0" w:space="0" w:color="000000"/>
+                <w:left w:val="none" w:sz="0" w:space="0" w:color="000000"/>
+                <w:right w:val="none" w:sz="0" w:space="0" w:color="000000"/>
+              </w:pBdr>
+              <w:spacing w:after="100" w:before="100" w:line="240"/>
+              <w:ind w:left="100" w:right="100" w:firstLine="0" w:firstLineChars="0"/>
             </w:pPr>
             <w:r>
               <w:rPr>
@@ -220,32 +230,32 @@
         <w:tc>
           <w:tcPr>
             <w:tcBorders>
-              <w:bottom w:val="single" w:sz="16" w:space="0" w:color="666666"/>
-              <w:top w:val="single" w:sz="16" w:space="0" w:color="666666"/>
-              <w:left w:val="none" w:sz="0" w:space="0" w:color="000000"/>
-              <w:right w:val="none" w:sz="0" w:space="0" w:color="000000"/>
-            </w:tcBorders>
-            <w:shd w:val="clear" w:color="auto" w:fill="FFFFFF"/>
-            <w:tcMar>
-              <w:top w:w="0" w:type="dxa"/>
-              <w:bottom w:w="0" w:type="dxa"/>
-              <w:left w:w="0" w:type="dxa"/>
-              <w:right w:w="0" w:type="dxa"/>
-            </w:tcMar>
-            <w:vAlign w:val="center"/>
-          </w:tcPr>
-          <w:p>
-            <w:pPr>
-              <w:jc w:val="left"/>
-              <w:keepNext/>
-              <w:pBdr>
-                <w:bottom w:val="none" w:sz="0" w:space="0" w:color="000000"/>
-                <w:top w:val="none" w:sz="0" w:space="0" w:color="000000"/>
-                <w:left w:val="none" w:sz="0" w:space="0" w:color="000000"/>
-                <w:right w:val="none" w:sz="0" w:space="0" w:color="000000"/>
-              </w:pBdr>
-              <w:spacing w:after="100" w:before="100" w:line="240"/>
-              <w:ind w:firstLine="0" w:left="100" w:right="100"/>
+              <w:bottom w:val="single" w:sz="12" w:space="0" w:color="666666"/>
+              <w:top w:val="single" w:sz="12" w:space="0" w:color="666666"/>
+              <w:left w:val="none" w:sz="0" w:space="0" w:color="000000"/>
+              <w:right w:val="none" w:sz="0" w:space="0" w:color="000000"/>
+            </w:tcBorders>
+            <w:shd w:val="clear" w:color="auto" w:fill="FFFFFF"/>
+            <w:tcMar>
+              <w:top w:w="0" w:type="dxa"/>
+              <w:bottom w:w="0" w:type="dxa"/>
+              <w:left w:w="0" w:type="dxa"/>
+              <w:right w:w="0" w:type="dxa"/>
+            </w:tcMar>
+            <w:vAlign w:val="center"/>
+          </w:tcPr>
+          <w:p>
+            <w:pPr>
+              <w:pStyle w:val="Normal"/>
+              <w:jc w:val="left"/>
+              <w:pBdr>
+                <w:bottom w:val="none" w:sz="0" w:space="0" w:color="000000"/>
+                <w:top w:val="none" w:sz="0" w:space="0" w:color="000000"/>
+                <w:left w:val="none" w:sz="0" w:space="0" w:color="000000"/>
+                <w:right w:val="none" w:sz="0" w:space="0" w:color="000000"/>
+              </w:pBdr>
+              <w:spacing w:after="100" w:before="100" w:line="240"/>
+              <w:ind w:left="100" w:right="100" w:firstLine="0" w:firstLineChars="0"/>
             </w:pPr>
             <w:r>
               <w:rPr>
@@ -264,32 +274,32 @@
         <w:tc>
           <w:tcPr>
             <w:tcBorders>
-              <w:bottom w:val="single" w:sz="16" w:space="0" w:color="666666"/>
-              <w:top w:val="single" w:sz="16" w:space="0" w:color="666666"/>
-              <w:left w:val="none" w:sz="0" w:space="0" w:color="000000"/>
-              <w:right w:val="none" w:sz="0" w:space="0" w:color="000000"/>
-            </w:tcBorders>
-            <w:shd w:val="clear" w:color="auto" w:fill="FFFFFF"/>
-            <w:tcMar>
-              <w:top w:w="0" w:type="dxa"/>
-              <w:bottom w:w="0" w:type="dxa"/>
-              <w:left w:w="0" w:type="dxa"/>
-              <w:right w:w="0" w:type="dxa"/>
-            </w:tcMar>
-            <w:vAlign w:val="center"/>
-          </w:tcPr>
-          <w:p>
-            <w:pPr>
-              <w:jc w:val="left"/>
-              <w:keepNext/>
-              <w:pBdr>
-                <w:bottom w:val="none" w:sz="0" w:space="0" w:color="000000"/>
-                <w:top w:val="none" w:sz="0" w:space="0" w:color="000000"/>
-                <w:left w:val="none" w:sz="0" w:space="0" w:color="000000"/>
-                <w:right w:val="none" w:sz="0" w:space="0" w:color="000000"/>
-              </w:pBdr>
-              <w:spacing w:after="100" w:before="100" w:line="240"/>
-              <w:ind w:firstLine="0" w:left="100" w:right="100"/>
+              <w:bottom w:val="single" w:sz="12" w:space="0" w:color="666666"/>
+              <w:top w:val="single" w:sz="12" w:space="0" w:color="666666"/>
+              <w:left w:val="none" w:sz="0" w:space="0" w:color="000000"/>
+              <w:right w:val="none" w:sz="0" w:space="0" w:color="000000"/>
+            </w:tcBorders>
+            <w:shd w:val="clear" w:color="auto" w:fill="FFFFFF"/>
+            <w:tcMar>
+              <w:top w:w="0" w:type="dxa"/>
+              <w:bottom w:w="0" w:type="dxa"/>
+              <w:left w:w="0" w:type="dxa"/>
+              <w:right w:w="0" w:type="dxa"/>
+            </w:tcMar>
+            <w:vAlign w:val="center"/>
+          </w:tcPr>
+          <w:p>
+            <w:pPr>
+              <w:pStyle w:val="Normal"/>
+              <w:jc w:val="left"/>
+              <w:pBdr>
+                <w:bottom w:val="none" w:sz="0" w:space="0" w:color="000000"/>
+                <w:top w:val="none" w:sz="0" w:space="0" w:color="000000"/>
+                <w:left w:val="none" w:sz="0" w:space="0" w:color="000000"/>
+                <w:right w:val="none" w:sz="0" w:space="0" w:color="000000"/>
+              </w:pBdr>
+              <w:spacing w:after="100" w:before="100" w:line="240"/>
+              <w:ind w:left="100" w:right="100" w:firstLine="0" w:firstLineChars="0"/>
             </w:pPr>
             <w:r>
               <w:rPr>
@@ -308,32 +318,32 @@
         <w:tc>
           <w:tcPr>
             <w:tcBorders>
-              <w:bottom w:val="single" w:sz="16" w:space="0" w:color="666666"/>
-              <w:top w:val="single" w:sz="16" w:space="0" w:color="666666"/>
-              <w:left w:val="none" w:sz="0" w:space="0" w:color="000000"/>
-              <w:right w:val="none" w:sz="0" w:space="0" w:color="000000"/>
-            </w:tcBorders>
-            <w:shd w:val="clear" w:color="auto" w:fill="FFFFFF"/>
-            <w:tcMar>
-              <w:top w:w="0" w:type="dxa"/>
-              <w:bottom w:w="0" w:type="dxa"/>
-              <w:left w:w="0" w:type="dxa"/>
-              <w:right w:w="0" w:type="dxa"/>
-            </w:tcMar>
-            <w:vAlign w:val="center"/>
-          </w:tcPr>
-          <w:p>
-            <w:pPr>
-              <w:jc w:val="left"/>
-              <w:keepNext/>
-              <w:pBdr>
-                <w:bottom w:val="none" w:sz="0" w:space="0" w:color="000000"/>
-                <w:top w:val="none" w:sz="0" w:space="0" w:color="000000"/>
-                <w:left w:val="none" w:sz="0" w:space="0" w:color="000000"/>
-                <w:right w:val="none" w:sz="0" w:space="0" w:color="000000"/>
-              </w:pBdr>
-              <w:spacing w:after="100" w:before="100" w:line="240"/>
-              <w:ind w:firstLine="0" w:left="100" w:right="100"/>
+              <w:bottom w:val="single" w:sz="12" w:space="0" w:color="666666"/>
+              <w:top w:val="single" w:sz="12" w:space="0" w:color="666666"/>
+              <w:left w:val="none" w:sz="0" w:space="0" w:color="000000"/>
+              <w:right w:val="none" w:sz="0" w:space="0" w:color="000000"/>
+            </w:tcBorders>
+            <w:shd w:val="clear" w:color="auto" w:fill="FFFFFF"/>
+            <w:tcMar>
+              <w:top w:w="0" w:type="dxa"/>
+              <w:bottom w:w="0" w:type="dxa"/>
+              <w:left w:w="0" w:type="dxa"/>
+              <w:right w:w="0" w:type="dxa"/>
+            </w:tcMar>
+            <w:vAlign w:val="center"/>
+          </w:tcPr>
+          <w:p>
+            <w:pPr>
+              <w:pStyle w:val="Normal"/>
+              <w:jc w:val="left"/>
+              <w:pBdr>
+                <w:bottom w:val="none" w:sz="0" w:space="0" w:color="000000"/>
+                <w:top w:val="none" w:sz="0" w:space="0" w:color="000000"/>
+                <w:left w:val="none" w:sz="0" w:space="0" w:color="000000"/>
+                <w:right w:val="none" w:sz="0" w:space="0" w:color="000000"/>
+              </w:pBdr>
+              <w:spacing w:after="100" w:before="100" w:line="240"/>
+              <w:ind w:left="100" w:right="100" w:firstLine="0" w:firstLineChars="0"/>
             </w:pPr>
             <w:r>
               <w:rPr>
@@ -376,32 +386,32 @@
         <w:tc>
           <w:tcPr>
             <w:tcBorders>
-              <w:bottom w:val="single" w:sz="16" w:space="0" w:color="666666"/>
-              <w:top w:val="single" w:sz="16" w:space="0" w:color="666666"/>
-              <w:left w:val="none" w:sz="0" w:space="0" w:color="000000"/>
-              <w:right w:val="none" w:sz="0" w:space="0" w:color="000000"/>
-            </w:tcBorders>
-            <w:shd w:val="clear" w:color="auto" w:fill="FFFFFF"/>
-            <w:tcMar>
-              <w:top w:w="0" w:type="dxa"/>
-              <w:bottom w:w="0" w:type="dxa"/>
-              <w:left w:w="0" w:type="dxa"/>
-              <w:right w:w="0" w:type="dxa"/>
-            </w:tcMar>
-            <w:vAlign w:val="center"/>
-          </w:tcPr>
-          <w:p>
-            <w:pPr>
-              <w:jc w:val="left"/>
-              <w:keepNext/>
-              <w:pBdr>
-                <w:bottom w:val="none" w:sz="0" w:space="0" w:color="000000"/>
-                <w:top w:val="none" w:sz="0" w:space="0" w:color="000000"/>
-                <w:left w:val="none" w:sz="0" w:space="0" w:color="000000"/>
-                <w:right w:val="none" w:sz="0" w:space="0" w:color="000000"/>
-              </w:pBdr>
-              <w:spacing w:after="100" w:before="100" w:line="240"/>
-              <w:ind w:firstLine="0" w:left="100" w:right="100"/>
+              <w:bottom w:val="single" w:sz="12" w:space="0" w:color="666666"/>
+              <w:top w:val="single" w:sz="12" w:space="0" w:color="666666"/>
+              <w:left w:val="none" w:sz="0" w:space="0" w:color="000000"/>
+              <w:right w:val="none" w:sz="0" w:space="0" w:color="000000"/>
+            </w:tcBorders>
+            <w:shd w:val="clear" w:color="auto" w:fill="FFFFFF"/>
+            <w:tcMar>
+              <w:top w:w="0" w:type="dxa"/>
+              <w:bottom w:w="0" w:type="dxa"/>
+              <w:left w:w="0" w:type="dxa"/>
+              <w:right w:w="0" w:type="dxa"/>
+            </w:tcMar>
+            <w:vAlign w:val="center"/>
+          </w:tcPr>
+          <w:p>
+            <w:pPr>
+              <w:pStyle w:val="Normal"/>
+              <w:jc w:val="left"/>
+              <w:pBdr>
+                <w:bottom w:val="none" w:sz="0" w:space="0" w:color="000000"/>
+                <w:top w:val="none" w:sz="0" w:space="0" w:color="000000"/>
+                <w:left w:val="none" w:sz="0" w:space="0" w:color="000000"/>
+                <w:right w:val="none" w:sz="0" w:space="0" w:color="000000"/>
+              </w:pBdr>
+              <w:spacing w:after="100" w:before="100" w:line="240"/>
+              <w:ind w:left="100" w:right="100" w:firstLine="0" w:firstLineChars="0"/>
             </w:pPr>
             <w:r>
               <w:rPr>
@@ -444,7 +454,6 @@
       </w:tr>
       <w:tr>
         <w:trPr>
-          <w:cantSplit/>
           <w:trHeight w:val="360" w:hRule="auto"/>
         </w:trPr>
         body1
@@ -452,31 +461,31 @@
           <w:tcPr>
             <w:tcBorders>
               <w:bottom w:val="none" w:sz="0" w:space="0" w:color="000000"/>
-              <w:top w:val="none" w:sz="0" w:space="0" w:color="000000"/>
-              <w:left w:val="none" w:sz="0" w:space="0" w:color="000000"/>
-              <w:right w:val="none" w:sz="0" w:space="0" w:color="000000"/>
-            </w:tcBorders>
-            <w:shd w:val="clear" w:color="auto" w:fill="FFFFFF"/>
-            <w:tcMar>
-              <w:top w:w="0" w:type="dxa"/>
-              <w:bottom w:w="0" w:type="dxa"/>
-              <w:left w:w="0" w:type="dxa"/>
-              <w:right w:w="0" w:type="dxa"/>
-            </w:tcMar>
-            <w:vAlign w:val="center"/>
-          </w:tcPr>
-          <w:p>
-            <w:pPr>
-              <w:jc w:val="left"/>
-              <w:keepNext/>
-              <w:pBdr>
-                <w:bottom w:val="none" w:sz="0" w:space="0" w:color="000000"/>
-                <w:top w:val="none" w:sz="0" w:space="0" w:color="000000"/>
-                <w:left w:val="none" w:sz="0" w:space="0" w:color="000000"/>
-                <w:right w:val="none" w:sz="0" w:space="0" w:color="000000"/>
-              </w:pBdr>
-              <w:spacing w:after="100" w:before="100" w:line="240"/>
-              <w:ind w:firstLine="0" w:left="100" w:right="100"/>
+              <w:top w:val="single" w:sz="12" w:space="0" w:color="666666"/>
+              <w:left w:val="none" w:sz="0" w:space="0" w:color="000000"/>
+              <w:right w:val="none" w:sz="0" w:space="0" w:color="000000"/>
+            </w:tcBorders>
+            <w:shd w:val="clear" w:color="auto" w:fill="FFFFFF"/>
+            <w:tcMar>
+              <w:top w:w="0" w:type="dxa"/>
+              <w:bottom w:w="0" w:type="dxa"/>
+              <w:left w:w="0" w:type="dxa"/>
+              <w:right w:w="0" w:type="dxa"/>
+            </w:tcMar>
+            <w:vAlign w:val="center"/>
+          </w:tcPr>
+          <w:p>
+            <w:pPr>
+              <w:pStyle w:val="Normal"/>
+              <w:jc w:val="left"/>
+              <w:pBdr>
+                <w:bottom w:val="none" w:sz="0" w:space="0" w:color="000000"/>
+                <w:top w:val="none" w:sz="0" w:space="0" w:color="000000"/>
+                <w:left w:val="none" w:sz="0" w:space="0" w:color="000000"/>
+                <w:right w:val="none" w:sz="0" w:space="0" w:color="000000"/>
+              </w:pBdr>
+              <w:spacing w:after="100" w:before="100" w:line="240"/>
+              <w:ind w:left="100" w:right="100" w:firstLine="0" w:firstLineChars="0"/>
             </w:pPr>
             <w:r>
               <w:rPr>
@@ -496,31 +505,31 @@
           <w:tcPr>
             <w:tcBorders>
               <w:bottom w:val="none" w:sz="0" w:space="0" w:color="000000"/>
-              <w:top w:val="none" w:sz="0" w:space="0" w:color="000000"/>
-              <w:left w:val="none" w:sz="0" w:space="0" w:color="000000"/>
-              <w:right w:val="none" w:sz="0" w:space="0" w:color="000000"/>
-            </w:tcBorders>
-            <w:shd w:val="clear" w:color="auto" w:fill="FFFFFF"/>
-            <w:tcMar>
-              <w:top w:w="0" w:type="dxa"/>
-              <w:bottom w:w="0" w:type="dxa"/>
-              <w:left w:w="0" w:type="dxa"/>
-              <w:right w:w="0" w:type="dxa"/>
-            </w:tcMar>
-            <w:vAlign w:val="center"/>
-          </w:tcPr>
-          <w:p>
-            <w:pPr>
-              <w:jc w:val="left"/>
-              <w:keepNext/>
-              <w:pBdr>
-                <w:bottom w:val="none" w:sz="0" w:space="0" w:color="000000"/>
-                <w:top w:val="none" w:sz="0" w:space="0" w:color="000000"/>
-                <w:left w:val="none" w:sz="0" w:space="0" w:color="000000"/>
-                <w:right w:val="none" w:sz="0" w:space="0" w:color="000000"/>
-              </w:pBdr>
-              <w:spacing w:after="100" w:before="100" w:line="240"/>
-              <w:ind w:firstLine="0" w:left="100" w:right="100"/>
+              <w:top w:val="single" w:sz="12" w:space="0" w:color="666666"/>
+              <w:left w:val="none" w:sz="0" w:space="0" w:color="000000"/>
+              <w:right w:val="none" w:sz="0" w:space="0" w:color="000000"/>
+            </w:tcBorders>
+            <w:shd w:val="clear" w:color="auto" w:fill="FFFFFF"/>
+            <w:tcMar>
+              <w:top w:w="0" w:type="dxa"/>
+              <w:bottom w:w="0" w:type="dxa"/>
+              <w:left w:w="0" w:type="dxa"/>
+              <w:right w:w="0" w:type="dxa"/>
+            </w:tcMar>
+            <w:vAlign w:val="center"/>
+          </w:tcPr>
+          <w:p>
+            <w:pPr>
+              <w:pStyle w:val="Normal"/>
+              <w:jc w:val="left"/>
+              <w:pBdr>
+                <w:bottom w:val="none" w:sz="0" w:space="0" w:color="000000"/>
+                <w:top w:val="none" w:sz="0" w:space="0" w:color="000000"/>
+                <w:left w:val="none" w:sz="0" w:space="0" w:color="000000"/>
+                <w:right w:val="none" w:sz="0" w:space="0" w:color="000000"/>
+              </w:pBdr>
+              <w:spacing w:after="100" w:before="100" w:line="240"/>
+              <w:ind w:left="100" w:right="100" w:firstLine="0" w:firstLineChars="0"/>
             </w:pPr>
             <w:r>
               <w:rPr>
@@ -540,31 +549,31 @@
           <w:tcPr>
             <w:tcBorders>
               <w:bottom w:val="none" w:sz="0" w:space="0" w:color="000000"/>
-              <w:top w:val="none" w:sz="0" w:space="0" w:color="000000"/>
-              <w:left w:val="none" w:sz="0" w:space="0" w:color="000000"/>
-              <w:right w:val="none" w:sz="0" w:space="0" w:color="000000"/>
-            </w:tcBorders>
-            <w:shd w:val="clear" w:color="auto" w:fill="FFFFFF"/>
-            <w:tcMar>
-              <w:top w:w="0" w:type="dxa"/>
-              <w:bottom w:w="0" w:type="dxa"/>
-              <w:left w:w="0" w:type="dxa"/>
-              <w:right w:w="0" w:type="dxa"/>
-            </w:tcMar>
-            <w:vAlign w:val="center"/>
-          </w:tcPr>
-          <w:p>
-            <w:pPr>
+              <w:top w:val="single" w:sz="12" w:space="0" w:color="666666"/>
+              <w:left w:val="none" w:sz="0" w:space="0" w:color="000000"/>
+              <w:right w:val="none" w:sz="0" w:space="0" w:color="000000"/>
+            </w:tcBorders>
+            <w:shd w:val="clear" w:color="auto" w:fill="FFFFFF"/>
+            <w:tcMar>
+              <w:top w:w="0" w:type="dxa"/>
+              <w:bottom w:w="0" w:type="dxa"/>
+              <w:left w:w="0" w:type="dxa"/>
+              <w:right w:w="0" w:type="dxa"/>
+            </w:tcMar>
+            <w:vAlign w:val="center"/>
+          </w:tcPr>
+          <w:p>
+            <w:pPr>
+              <w:pStyle w:val="Normal"/>
               <w:jc w:val="right"/>
-              <w:keepNext/>
-              <w:pBdr>
-                <w:bottom w:val="none" w:sz="0" w:space="0" w:color="000000"/>
-                <w:top w:val="none" w:sz="0" w:space="0" w:color="000000"/>
-                <w:left w:val="none" w:sz="0" w:space="0" w:color="000000"/>
-                <w:right w:val="none" w:sz="0" w:space="0" w:color="000000"/>
-              </w:pBdr>
-              <w:spacing w:after="100" w:before="100" w:line="240"/>
-              <w:ind w:firstLine="0" w:left="100" w:right="100"/>
+              <w:pBdr>
+                <w:bottom w:val="none" w:sz="0" w:space="0" w:color="000000"/>
+                <w:top w:val="none" w:sz="0" w:space="0" w:color="000000"/>
+                <w:left w:val="none" w:sz="0" w:space="0" w:color="000000"/>
+                <w:right w:val="none" w:sz="0" w:space="0" w:color="000000"/>
+              </w:pBdr>
+              <w:spacing w:after="100" w:before="100" w:line="240"/>
+              <w:ind w:left="100" w:right="100" w:firstLine="0" w:firstLineChars="0"/>
             </w:pPr>
             <w:r>
               <w:rPr>
@@ -584,31 +593,31 @@
           <w:tcPr>
             <w:tcBorders>
               <w:bottom w:val="none" w:sz="0" w:space="0" w:color="000000"/>
-              <w:top w:val="none" w:sz="0" w:space="0" w:color="000000"/>
-              <w:left w:val="none" w:sz="0" w:space="0" w:color="000000"/>
-              <w:right w:val="none" w:sz="0" w:space="0" w:color="000000"/>
-            </w:tcBorders>
-            <w:shd w:val="clear" w:color="auto" w:fill="FFFFFF"/>
-            <w:tcMar>
-              <w:top w:w="0" w:type="dxa"/>
-              <w:bottom w:w="0" w:type="dxa"/>
-              <w:left w:w="0" w:type="dxa"/>
-              <w:right w:w="0" w:type="dxa"/>
-            </w:tcMar>
-            <w:vAlign w:val="center"/>
-          </w:tcPr>
-          <w:p>
-            <w:pPr>
-              <w:jc w:val="left"/>
-              <w:keepNext/>
-              <w:pBdr>
-                <w:bottom w:val="none" w:sz="0" w:space="0" w:color="000000"/>
-                <w:top w:val="none" w:sz="0" w:space="0" w:color="000000"/>
-                <w:left w:val="none" w:sz="0" w:space="0" w:color="000000"/>
-                <w:right w:val="none" w:sz="0" w:space="0" w:color="000000"/>
-              </w:pBdr>
-              <w:spacing w:after="100" w:before="100" w:line="240"/>
-              <w:ind w:firstLine="0" w:left="100" w:right="100"/>
+              <w:top w:val="single" w:sz="12" w:space="0" w:color="666666"/>
+              <w:left w:val="none" w:sz="0" w:space="0" w:color="000000"/>
+              <w:right w:val="none" w:sz="0" w:space="0" w:color="000000"/>
+            </w:tcBorders>
+            <w:shd w:val="clear" w:color="auto" w:fill="FFFFFF"/>
+            <w:tcMar>
+              <w:top w:w="0" w:type="dxa"/>
+              <w:bottom w:w="0" w:type="dxa"/>
+              <w:left w:w="0" w:type="dxa"/>
+              <w:right w:w="0" w:type="dxa"/>
+            </w:tcMar>
+            <w:vAlign w:val="center"/>
+          </w:tcPr>
+          <w:p>
+            <w:pPr>
+              <w:pStyle w:val="Normal"/>
+              <w:jc w:val="left"/>
+              <w:pBdr>
+                <w:bottom w:val="none" w:sz="0" w:space="0" w:color="000000"/>
+                <w:top w:val="none" w:sz="0" w:space="0" w:color="000000"/>
+                <w:left w:val="none" w:sz="0" w:space="0" w:color="000000"/>
+                <w:right w:val="none" w:sz="0" w:space="0" w:color="000000"/>
+              </w:pBdr>
+              <w:spacing w:after="100" w:before="100" w:line="240"/>
+              <w:ind w:left="100" w:right="100" w:firstLine="0" w:firstLineChars="0"/>
             </w:pPr>
             <w:r>
               <w:rPr>
@@ -628,31 +637,31 @@
           <w:tcPr>
             <w:tcBorders>
               <w:bottom w:val="none" w:sz="0" w:space="0" w:color="000000"/>
-              <w:top w:val="none" w:sz="0" w:space="0" w:color="000000"/>
-              <w:left w:val="none" w:sz="0" w:space="0" w:color="000000"/>
-              <w:right w:val="none" w:sz="0" w:space="0" w:color="000000"/>
-            </w:tcBorders>
-            <w:shd w:val="clear" w:color="auto" w:fill="FFFFFF"/>
-            <w:tcMar>
-              <w:top w:w="0" w:type="dxa"/>
-              <w:bottom w:w="0" w:type="dxa"/>
-              <w:left w:w="0" w:type="dxa"/>
-              <w:right w:w="0" w:type="dxa"/>
-            </w:tcMar>
-            <w:vAlign w:val="center"/>
-          </w:tcPr>
-          <w:p>
-            <w:pPr>
-              <w:jc w:val="left"/>
-              <w:keepNext/>
-              <w:pBdr>
-                <w:bottom w:val="none" w:sz="0" w:space="0" w:color="000000"/>
-                <w:top w:val="none" w:sz="0" w:space="0" w:color="000000"/>
-                <w:left w:val="none" w:sz="0" w:space="0" w:color="000000"/>
-                <w:right w:val="none" w:sz="0" w:space="0" w:color="000000"/>
-              </w:pBdr>
-              <w:spacing w:after="100" w:before="100" w:line="240"/>
-              <w:ind w:firstLine="0" w:left="100" w:right="100"/>
+              <w:top w:val="single" w:sz="12" w:space="0" w:color="666666"/>
+              <w:left w:val="none" w:sz="0" w:space="0" w:color="000000"/>
+              <w:right w:val="none" w:sz="0" w:space="0" w:color="000000"/>
+            </w:tcBorders>
+            <w:shd w:val="clear" w:color="auto" w:fill="FFFFFF"/>
+            <w:tcMar>
+              <w:top w:w="0" w:type="dxa"/>
+              <w:bottom w:w="0" w:type="dxa"/>
+              <w:left w:w="0" w:type="dxa"/>
+              <w:right w:w="0" w:type="dxa"/>
+            </w:tcMar>
+            <w:vAlign w:val="center"/>
+          </w:tcPr>
+          <w:p>
+            <w:pPr>
+              <w:pStyle w:val="Normal"/>
+              <w:jc w:val="left"/>
+              <w:pBdr>
+                <w:bottom w:val="none" w:sz="0" w:space="0" w:color="000000"/>
+                <w:top w:val="none" w:sz="0" w:space="0" w:color="000000"/>
+                <w:left w:val="none" w:sz="0" w:space="0" w:color="000000"/>
+                <w:right w:val="none" w:sz="0" w:space="0" w:color="000000"/>
+              </w:pBdr>
+              <w:spacing w:after="100" w:before="100" w:line="240"/>
+              <w:ind w:left="100" w:right="100" w:firstLine="0" w:firstLineChars="0"/>
             </w:pPr>
             <w:r>
               <w:rPr>
@@ -672,31 +681,31 @@
           <w:tcPr>
             <w:tcBorders>
               <w:bottom w:val="none" w:sz="0" w:space="0" w:color="000000"/>
-              <w:top w:val="none" w:sz="0" w:space="0" w:color="000000"/>
-              <w:left w:val="none" w:sz="0" w:space="0" w:color="000000"/>
-              <w:right w:val="none" w:sz="0" w:space="0" w:color="000000"/>
-            </w:tcBorders>
-            <w:shd w:val="clear" w:color="auto" w:fill="FFFFFF"/>
-            <w:tcMar>
-              <w:top w:w="0" w:type="dxa"/>
-              <w:bottom w:w="0" w:type="dxa"/>
-              <w:left w:w="0" w:type="dxa"/>
-              <w:right w:w="0" w:type="dxa"/>
-            </w:tcMar>
-            <w:vAlign w:val="center"/>
-          </w:tcPr>
-          <w:p>
-            <w:pPr>
-              <w:jc w:val="left"/>
-              <w:keepNext/>
-              <w:pBdr>
-                <w:bottom w:val="none" w:sz="0" w:space="0" w:color="000000"/>
-                <w:top w:val="none" w:sz="0" w:space="0" w:color="000000"/>
-                <w:left w:val="none" w:sz="0" w:space="0" w:color="000000"/>
-                <w:right w:val="none" w:sz="0" w:space="0" w:color="000000"/>
-              </w:pBdr>
-              <w:spacing w:after="100" w:before="100" w:line="240"/>
-              <w:ind w:firstLine="0" w:left="100" w:right="100"/>
+              <w:top w:val="single" w:sz="12" w:space="0" w:color="666666"/>
+              <w:left w:val="none" w:sz="0" w:space="0" w:color="000000"/>
+              <w:right w:val="none" w:sz="0" w:space="0" w:color="000000"/>
+            </w:tcBorders>
+            <w:shd w:val="clear" w:color="auto" w:fill="FFFFFF"/>
+            <w:tcMar>
+              <w:top w:w="0" w:type="dxa"/>
+              <w:bottom w:w="0" w:type="dxa"/>
+              <w:left w:w="0" w:type="dxa"/>
+              <w:right w:w="0" w:type="dxa"/>
+            </w:tcMar>
+            <w:vAlign w:val="center"/>
+          </w:tcPr>
+          <w:p>
+            <w:pPr>
+              <w:pStyle w:val="Normal"/>
+              <w:jc w:val="left"/>
+              <w:pBdr>
+                <w:bottom w:val="none" w:sz="0" w:space="0" w:color="000000"/>
+                <w:top w:val="none" w:sz="0" w:space="0" w:color="000000"/>
+                <w:left w:val="none" w:sz="0" w:space="0" w:color="000000"/>
+                <w:right w:val="none" w:sz="0" w:space="0" w:color="000000"/>
+              </w:pBdr>
+              <w:spacing w:after="100" w:before="100" w:line="240"/>
+              <w:ind w:left="100" w:right="100" w:firstLine="0" w:firstLineChars="0"/>
             </w:pPr>
             <w:r>
               <w:rPr>
@@ -716,75 +725,75 @@
           <w:tcPr>
             <w:tcBorders>
               <w:bottom w:val="none" w:sz="0" w:space="0" w:color="000000"/>
-              <w:top w:val="none" w:sz="0" w:space="0" w:color="000000"/>
-              <w:left w:val="none" w:sz="0" w:space="0" w:color="000000"/>
-              <w:right w:val="none" w:sz="0" w:space="0" w:color="000000"/>
-            </w:tcBorders>
-            <w:shd w:val="clear" w:color="auto" w:fill="FFFFFF"/>
-            <w:tcMar>
-              <w:top w:w="0" w:type="dxa"/>
-              <w:bottom w:w="0" w:type="dxa"/>
-              <w:left w:w="0" w:type="dxa"/>
-              <w:right w:w="0" w:type="dxa"/>
-            </w:tcMar>
-            <w:vAlign w:val="center"/>
-          </w:tcPr>
-          <w:p>
-            <w:pPr>
-              <w:jc w:val="left"/>
-              <w:keepNext/>
-              <w:pBdr>
-                <w:bottom w:val="none" w:sz="0" w:space="0" w:color="000000"/>
-                <w:top w:val="none" w:sz="0" w:space="0" w:color="000000"/>
-                <w:left w:val="none" w:sz="0" w:space="0" w:color="000000"/>
-                <w:right w:val="none" w:sz="0" w:space="0" w:color="000000"/>
-              </w:pBdr>
-              <w:spacing w:after="100" w:before="100" w:line="240"/>
-              <w:ind w:firstLine="0" w:left="100" w:right="100"/>
-            </w:pPr>
-            <w:r>
-              <w:rPr>
-                <w:rFonts w:ascii="Times New Roman" w:hAnsi="Helvetica" w:eastAsia="Helvetica" w:cs="Helvetica"/>
-                <w:i w:val="false"/>
-                <w:b w:val="false"/>
-                <w:u w:val="none"/>
-                <w:sz w:val="22"/>
-                <w:szCs w:val="22"/>
-                <w:color w:val="000000"/>
-              </w:rPr>
-              <w:t xml:space="preserve">100%</w:t>
-            </w:r>
-          </w:p>
-        </w:tc>
-        <w:tc>
-          <w:tcPr>
-            <w:tcBorders>
-              <w:bottom w:val="none" w:sz="0" w:space="0" w:color="000000"/>
-              <w:top w:val="none" w:sz="0" w:space="0" w:color="000000"/>
-              <w:left w:val="none" w:sz="0" w:space="0" w:color="000000"/>
-              <w:right w:val="none" w:sz="0" w:space="0" w:color="000000"/>
-            </w:tcBorders>
-            <w:shd w:val="clear" w:color="auto" w:fill="FFFFFF"/>
-            <w:tcMar>
-              <w:top w:w="0" w:type="dxa"/>
-              <w:bottom w:w="0" w:type="dxa"/>
-              <w:left w:w="0" w:type="dxa"/>
-              <w:right w:w="0" w:type="dxa"/>
-            </w:tcMar>
-            <w:vAlign w:val="center"/>
-          </w:tcPr>
-          <w:p>
-            <w:pPr>
-              <w:jc w:val="left"/>
-              <w:keepNext/>
-              <w:pBdr>
-                <w:bottom w:val="none" w:sz="0" w:space="0" w:color="000000"/>
-                <w:top w:val="none" w:sz="0" w:space="0" w:color="000000"/>
-                <w:left w:val="none" w:sz="0" w:space="0" w:color="000000"/>
-                <w:right w:val="none" w:sz="0" w:space="0" w:color="000000"/>
-              </w:pBdr>
-              <w:spacing w:after="100" w:before="100" w:line="240"/>
-              <w:ind w:firstLine="0" w:left="100" w:right="100"/>
+              <w:top w:val="single" w:sz="12" w:space="0" w:color="666666"/>
+              <w:left w:val="none" w:sz="0" w:space="0" w:color="000000"/>
+              <w:right w:val="none" w:sz="0" w:space="0" w:color="000000"/>
+            </w:tcBorders>
+            <w:shd w:val="clear" w:color="auto" w:fill="FFFFFF"/>
+            <w:tcMar>
+              <w:top w:w="0" w:type="dxa"/>
+              <w:bottom w:w="0" w:type="dxa"/>
+              <w:left w:w="0" w:type="dxa"/>
+              <w:right w:w="0" w:type="dxa"/>
+            </w:tcMar>
+            <w:vAlign w:val="center"/>
+          </w:tcPr>
+          <w:p>
+            <w:pPr>
+              <w:pStyle w:val="Normal"/>
+              <w:jc w:val="left"/>
+              <w:pBdr>
+                <w:bottom w:val="none" w:sz="0" w:space="0" w:color="000000"/>
+                <w:top w:val="none" w:sz="0" w:space="0" w:color="000000"/>
+                <w:left w:val="none" w:sz="0" w:space="0" w:color="000000"/>
+                <w:right w:val="none" w:sz="0" w:space="0" w:color="000000"/>
+              </w:pBdr>
+              <w:spacing w:after="100" w:before="100" w:line="240"/>
+              <w:ind w:left="100" w:right="100" w:firstLine="0" w:firstLineChars="0"/>
+            </w:pPr>
+            <w:r>
+              <w:rPr>
+                <w:rFonts w:ascii="Times New Roman" w:hAnsi="Helvetica" w:eastAsia="Helvetica" w:cs="Helvetica"/>
+                <w:i w:val="false"/>
+                <w:b w:val="false"/>
+                <w:u w:val="none"/>
+                <w:sz w:val="22"/>
+                <w:szCs w:val="22"/>
+                <w:color w:val="000000"/>
+              </w:rPr>
+              <w:t xml:space="preserve">98%</w:t>
+            </w:r>
+          </w:p>
+        </w:tc>
+        <w:tc>
+          <w:tcPr>
+            <w:tcBorders>
+              <w:bottom w:val="none" w:sz="0" w:space="0" w:color="000000"/>
+              <w:top w:val="single" w:sz="12" w:space="0" w:color="666666"/>
+              <w:left w:val="none" w:sz="0" w:space="0" w:color="000000"/>
+              <w:right w:val="none" w:sz="0" w:space="0" w:color="000000"/>
+            </w:tcBorders>
+            <w:shd w:val="clear" w:color="auto" w:fill="FFFFFF"/>
+            <w:tcMar>
+              <w:top w:w="0" w:type="dxa"/>
+              <w:bottom w:w="0" w:type="dxa"/>
+              <w:left w:w="0" w:type="dxa"/>
+              <w:right w:w="0" w:type="dxa"/>
+            </w:tcMar>
+            <w:vAlign w:val="center"/>
+          </w:tcPr>
+          <w:p>
+            <w:pPr>
+              <w:pStyle w:val="Normal"/>
+              <w:jc w:val="left"/>
+              <w:pBdr>
+                <w:bottom w:val="none" w:sz="0" w:space="0" w:color="000000"/>
+                <w:top w:val="none" w:sz="0" w:space="0" w:color="000000"/>
+                <w:left w:val="none" w:sz="0" w:space="0" w:color="000000"/>
+                <w:right w:val="none" w:sz="0" w:space="0" w:color="000000"/>
+              </w:pBdr>
+              <w:spacing w:after="100" w:before="100" w:line="240"/>
+              <w:ind w:left="100" w:right="100" w:firstLine="0" w:firstLineChars="0"/>
             </w:pPr>
             <w:r>
               <w:rPr>
@@ -803,7 +812,6 @@
       </w:tr>
       <w:tr>
         <w:trPr>
-          <w:cantSplit/>
           <w:trHeight w:val="360" w:hRule="auto"/>
         </w:trPr>
         body2
@@ -826,16 +834,16 @@
           </w:tcPr>
           <w:p>
             <w:pPr>
-              <w:jc w:val="left"/>
-              <w:keepNext/>
-              <w:pBdr>
-                <w:bottom w:val="none" w:sz="0" w:space="0" w:color="000000"/>
-                <w:top w:val="none" w:sz="0" w:space="0" w:color="000000"/>
-                <w:left w:val="none" w:sz="0" w:space="0" w:color="000000"/>
-                <w:right w:val="none" w:sz="0" w:space="0" w:color="000000"/>
-              </w:pBdr>
-              <w:spacing w:after="100" w:before="100" w:line="240"/>
-              <w:ind w:firstLine="0" w:left="100" w:right="100"/>
+              <w:pStyle w:val="Normal"/>
+              <w:jc w:val="left"/>
+              <w:pBdr>
+                <w:bottom w:val="none" w:sz="0" w:space="0" w:color="000000"/>
+                <w:top w:val="none" w:sz="0" w:space="0" w:color="000000"/>
+                <w:left w:val="none" w:sz="0" w:space="0" w:color="000000"/>
+                <w:right w:val="none" w:sz="0" w:space="0" w:color="000000"/>
+              </w:pBdr>
+              <w:spacing w:after="100" w:before="100" w:line="240"/>
+              <w:ind w:left="100" w:right="100" w:firstLine="0" w:firstLineChars="0"/>
             </w:pPr>
             <w:r>
               <w:rPr>
@@ -870,16 +878,16 @@
           </w:tcPr>
           <w:p>
             <w:pPr>
-              <w:jc w:val="left"/>
-              <w:keepNext/>
-              <w:pBdr>
-                <w:bottom w:val="none" w:sz="0" w:space="0" w:color="000000"/>
-                <w:top w:val="none" w:sz="0" w:space="0" w:color="000000"/>
-                <w:left w:val="none" w:sz="0" w:space="0" w:color="000000"/>
-                <w:right w:val="none" w:sz="0" w:space="0" w:color="000000"/>
-              </w:pBdr>
-              <w:spacing w:after="100" w:before="100" w:line="240"/>
-              <w:ind w:firstLine="0" w:left="100" w:right="100"/>
+              <w:pStyle w:val="Normal"/>
+              <w:jc w:val="left"/>
+              <w:pBdr>
+                <w:bottom w:val="none" w:sz="0" w:space="0" w:color="000000"/>
+                <w:top w:val="none" w:sz="0" w:space="0" w:color="000000"/>
+                <w:left w:val="none" w:sz="0" w:space="0" w:color="000000"/>
+                <w:right w:val="none" w:sz="0" w:space="0" w:color="000000"/>
+              </w:pBdr>
+              <w:spacing w:after="100" w:before="100" w:line="240"/>
+              <w:ind w:left="100" w:right="100" w:firstLine="0" w:firstLineChars="0"/>
             </w:pPr>
             <w:r>
               <w:rPr>
@@ -914,16 +922,16 @@
           </w:tcPr>
           <w:p>
             <w:pPr>
+              <w:pStyle w:val="Normal"/>
               <w:jc w:val="right"/>
-              <w:keepNext/>
-              <w:pBdr>
-                <w:bottom w:val="none" w:sz="0" w:space="0" w:color="000000"/>
-                <w:top w:val="none" w:sz="0" w:space="0" w:color="000000"/>
-                <w:left w:val="none" w:sz="0" w:space="0" w:color="000000"/>
-                <w:right w:val="none" w:sz="0" w:space="0" w:color="000000"/>
-              </w:pBdr>
-              <w:spacing w:after="100" w:before="100" w:line="240"/>
-              <w:ind w:firstLine="0" w:left="100" w:right="100"/>
+              <w:pBdr>
+                <w:bottom w:val="none" w:sz="0" w:space="0" w:color="000000"/>
+                <w:top w:val="none" w:sz="0" w:space="0" w:color="000000"/>
+                <w:left w:val="none" w:sz="0" w:space="0" w:color="000000"/>
+                <w:right w:val="none" w:sz="0" w:space="0" w:color="000000"/>
+              </w:pBdr>
+              <w:spacing w:after="100" w:before="100" w:line="240"/>
+              <w:ind w:left="100" w:right="100" w:firstLine="0" w:firstLineChars="0"/>
             </w:pPr>
             <w:r>
               <w:rPr>
@@ -958,16 +966,16 @@
           </w:tcPr>
           <w:p>
             <w:pPr>
-              <w:jc w:val="left"/>
-              <w:keepNext/>
-              <w:pBdr>
-                <w:bottom w:val="none" w:sz="0" w:space="0" w:color="000000"/>
-                <w:top w:val="none" w:sz="0" w:space="0" w:color="000000"/>
-                <w:left w:val="none" w:sz="0" w:space="0" w:color="000000"/>
-                <w:right w:val="none" w:sz="0" w:space="0" w:color="000000"/>
-              </w:pBdr>
-              <w:spacing w:after="100" w:before="100" w:line="240"/>
-              <w:ind w:firstLine="0" w:left="100" w:right="100"/>
+              <w:pStyle w:val="Normal"/>
+              <w:jc w:val="left"/>
+              <w:pBdr>
+                <w:bottom w:val="none" w:sz="0" w:space="0" w:color="000000"/>
+                <w:top w:val="none" w:sz="0" w:space="0" w:color="000000"/>
+                <w:left w:val="none" w:sz="0" w:space="0" w:color="000000"/>
+                <w:right w:val="none" w:sz="0" w:space="0" w:color="000000"/>
+              </w:pBdr>
+              <w:spacing w:after="100" w:before="100" w:line="240"/>
+              <w:ind w:left="100" w:right="100" w:firstLine="0" w:firstLineChars="0"/>
             </w:pPr>
             <w:r>
               <w:rPr>
@@ -1002,16 +1010,16 @@
           </w:tcPr>
           <w:p>
             <w:pPr>
-              <w:jc w:val="left"/>
-              <w:keepNext/>
-              <w:pBdr>
-                <w:bottom w:val="none" w:sz="0" w:space="0" w:color="000000"/>
-                <w:top w:val="none" w:sz="0" w:space="0" w:color="000000"/>
-                <w:left w:val="none" w:sz="0" w:space="0" w:color="000000"/>
-                <w:right w:val="none" w:sz="0" w:space="0" w:color="000000"/>
-              </w:pBdr>
-              <w:spacing w:after="100" w:before="100" w:line="240"/>
-              <w:ind w:firstLine="0" w:left="100" w:right="100"/>
+              <w:pStyle w:val="Normal"/>
+              <w:jc w:val="left"/>
+              <w:pBdr>
+                <w:bottom w:val="none" w:sz="0" w:space="0" w:color="000000"/>
+                <w:top w:val="none" w:sz="0" w:space="0" w:color="000000"/>
+                <w:left w:val="none" w:sz="0" w:space="0" w:color="000000"/>
+                <w:right w:val="none" w:sz="0" w:space="0" w:color="000000"/>
+              </w:pBdr>
+              <w:spacing w:after="100" w:before="100" w:line="240"/>
+              <w:ind w:left="100" w:right="100" w:firstLine="0" w:firstLineChars="0"/>
             </w:pPr>
             <w:r>
               <w:rPr>
@@ -1046,16 +1054,16 @@
           </w:tcPr>
           <w:p>
             <w:pPr>
-              <w:jc w:val="left"/>
-              <w:keepNext/>
-              <w:pBdr>
-                <w:bottom w:val="none" w:sz="0" w:space="0" w:color="000000"/>
-                <w:top w:val="none" w:sz="0" w:space="0" w:color="000000"/>
-                <w:left w:val="none" w:sz="0" w:space="0" w:color="000000"/>
-                <w:right w:val="none" w:sz="0" w:space="0" w:color="000000"/>
-              </w:pBdr>
-              <w:spacing w:after="100" w:before="100" w:line="240"/>
-              <w:ind w:firstLine="0" w:left="100" w:right="100"/>
+              <w:pStyle w:val="Normal"/>
+              <w:jc w:val="left"/>
+              <w:pBdr>
+                <w:bottom w:val="none" w:sz="0" w:space="0" w:color="000000"/>
+                <w:top w:val="none" w:sz="0" w:space="0" w:color="000000"/>
+                <w:left w:val="none" w:sz="0" w:space="0" w:color="000000"/>
+                <w:right w:val="none" w:sz="0" w:space="0" w:color="000000"/>
+              </w:pBdr>
+              <w:spacing w:after="100" w:before="100" w:line="240"/>
+              <w:ind w:left="100" w:right="100" w:firstLine="0" w:firstLineChars="0"/>
             </w:pPr>
             <w:r>
               <w:rPr>
@@ -1090,16 +1098,16 @@
           </w:tcPr>
           <w:p>
             <w:pPr>
-              <w:jc w:val="left"/>
-              <w:keepNext/>
-              <w:pBdr>
-                <w:bottom w:val="none" w:sz="0" w:space="0" w:color="000000"/>
-                <w:top w:val="none" w:sz="0" w:space="0" w:color="000000"/>
-                <w:left w:val="none" w:sz="0" w:space="0" w:color="000000"/>
-                <w:right w:val="none" w:sz="0" w:space="0" w:color="000000"/>
-              </w:pBdr>
-              <w:spacing w:after="100" w:before="100" w:line="240"/>
-              <w:ind w:firstLine="0" w:left="100" w:right="100"/>
+              <w:pStyle w:val="Normal"/>
+              <w:jc w:val="left"/>
+              <w:pBdr>
+                <w:bottom w:val="none" w:sz="0" w:space="0" w:color="000000"/>
+                <w:top w:val="none" w:sz="0" w:space="0" w:color="000000"/>
+                <w:left w:val="none" w:sz="0" w:space="0" w:color="000000"/>
+                <w:right w:val="none" w:sz="0" w:space="0" w:color="000000"/>
+              </w:pBdr>
+              <w:spacing w:after="100" w:before="100" w:line="240"/>
+              <w:ind w:left="100" w:right="100" w:firstLine="0" w:firstLineChars="0"/>
             </w:pPr>
             <w:r>
               <w:rPr>
@@ -1134,16 +1142,16 @@
           </w:tcPr>
           <w:p>
             <w:pPr>
-              <w:jc w:val="left"/>
-              <w:keepNext/>
-              <w:pBdr>
-                <w:bottom w:val="none" w:sz="0" w:space="0" w:color="000000"/>
-                <w:top w:val="none" w:sz="0" w:space="0" w:color="000000"/>
-                <w:left w:val="none" w:sz="0" w:space="0" w:color="000000"/>
-                <w:right w:val="none" w:sz="0" w:space="0" w:color="000000"/>
-              </w:pBdr>
-              <w:spacing w:after="100" w:before="100" w:line="240"/>
-              <w:ind w:firstLine="0" w:left="100" w:right="100"/>
+              <w:pStyle w:val="Normal"/>
+              <w:jc w:val="left"/>
+              <w:pBdr>
+                <w:bottom w:val="none" w:sz="0" w:space="0" w:color="000000"/>
+                <w:top w:val="none" w:sz="0" w:space="0" w:color="000000"/>
+                <w:left w:val="none" w:sz="0" w:space="0" w:color="000000"/>
+                <w:right w:val="none" w:sz="0" w:space="0" w:color="000000"/>
+              </w:pBdr>
+              <w:spacing w:after="100" w:before="100" w:line="240"/>
+              <w:ind w:left="100" w:right="100" w:firstLine="0" w:firstLineChars="0"/>
             </w:pPr>
             <w:r>
               <w:rPr>
@@ -1162,7 +1170,6 @@
       </w:tr>
       <w:tr>
         <w:trPr>
-          <w:cantSplit/>
           <w:trHeight w:val="360" w:hRule="auto"/>
         </w:trPr>
         body3
@@ -1185,16 +1192,16 @@
           </w:tcPr>
           <w:p>
             <w:pPr>
-              <w:jc w:val="left"/>
-              <w:keepNext/>
-              <w:pBdr>
-                <w:bottom w:val="none" w:sz="0" w:space="0" w:color="000000"/>
-                <w:top w:val="none" w:sz="0" w:space="0" w:color="000000"/>
-                <w:left w:val="none" w:sz="0" w:space="0" w:color="000000"/>
-                <w:right w:val="none" w:sz="0" w:space="0" w:color="000000"/>
-              </w:pBdr>
-              <w:spacing w:after="100" w:before="100" w:line="240"/>
-              <w:ind w:firstLine="0" w:left="100" w:right="100"/>
+              <w:pStyle w:val="Normal"/>
+              <w:jc w:val="left"/>
+              <w:pBdr>
+                <w:bottom w:val="none" w:sz="0" w:space="0" w:color="000000"/>
+                <w:top w:val="none" w:sz="0" w:space="0" w:color="000000"/>
+                <w:left w:val="none" w:sz="0" w:space="0" w:color="000000"/>
+                <w:right w:val="none" w:sz="0" w:space="0" w:color="000000"/>
+              </w:pBdr>
+              <w:spacing w:after="100" w:before="100" w:line="240"/>
+              <w:ind w:left="100" w:right="100" w:firstLine="0" w:firstLineChars="0"/>
             </w:pPr>
             <w:r>
               <w:rPr>
@@ -1229,16 +1236,16 @@
           </w:tcPr>
           <w:p>
             <w:pPr>
-              <w:jc w:val="left"/>
-              <w:keepNext/>
-              <w:pBdr>
-                <w:bottom w:val="none" w:sz="0" w:space="0" w:color="000000"/>
-                <w:top w:val="none" w:sz="0" w:space="0" w:color="000000"/>
-                <w:left w:val="none" w:sz="0" w:space="0" w:color="000000"/>
-                <w:right w:val="none" w:sz="0" w:space="0" w:color="000000"/>
-              </w:pBdr>
-              <w:spacing w:after="100" w:before="100" w:line="240"/>
-              <w:ind w:firstLine="0" w:left="100" w:right="100"/>
+              <w:pStyle w:val="Normal"/>
+              <w:jc w:val="left"/>
+              <w:pBdr>
+                <w:bottom w:val="none" w:sz="0" w:space="0" w:color="000000"/>
+                <w:top w:val="none" w:sz="0" w:space="0" w:color="000000"/>
+                <w:left w:val="none" w:sz="0" w:space="0" w:color="000000"/>
+                <w:right w:val="none" w:sz="0" w:space="0" w:color="000000"/>
+              </w:pBdr>
+              <w:spacing w:after="100" w:before="100" w:line="240"/>
+              <w:ind w:left="100" w:right="100" w:firstLine="0" w:firstLineChars="0"/>
             </w:pPr>
             <w:r>
               <w:rPr>
@@ -1273,16 +1280,16 @@
           </w:tcPr>
           <w:p>
             <w:pPr>
+              <w:pStyle w:val="Normal"/>
               <w:jc w:val="right"/>
-              <w:keepNext/>
-              <w:pBdr>
-                <w:bottom w:val="none" w:sz="0" w:space="0" w:color="000000"/>
-                <w:top w:val="none" w:sz="0" w:space="0" w:color="000000"/>
-                <w:left w:val="none" w:sz="0" w:space="0" w:color="000000"/>
-                <w:right w:val="none" w:sz="0" w:space="0" w:color="000000"/>
-              </w:pBdr>
-              <w:spacing w:after="100" w:before="100" w:line="240"/>
-              <w:ind w:firstLine="0" w:left="100" w:right="100"/>
+              <w:pBdr>
+                <w:bottom w:val="none" w:sz="0" w:space="0" w:color="000000"/>
+                <w:top w:val="none" w:sz="0" w:space="0" w:color="000000"/>
+                <w:left w:val="none" w:sz="0" w:space="0" w:color="000000"/>
+                <w:right w:val="none" w:sz="0" w:space="0" w:color="000000"/>
+              </w:pBdr>
+              <w:spacing w:after="100" w:before="100" w:line="240"/>
+              <w:ind w:left="100" w:right="100" w:firstLine="0" w:firstLineChars="0"/>
             </w:pPr>
             <w:r>
               <w:rPr>
@@ -1317,16 +1324,16 @@
           </w:tcPr>
           <w:p>
             <w:pPr>
-              <w:jc w:val="left"/>
-              <w:keepNext/>
-              <w:pBdr>
-                <w:bottom w:val="none" w:sz="0" w:space="0" w:color="000000"/>
-                <w:top w:val="none" w:sz="0" w:space="0" w:color="000000"/>
-                <w:left w:val="none" w:sz="0" w:space="0" w:color="000000"/>
-                <w:right w:val="none" w:sz="0" w:space="0" w:color="000000"/>
-              </w:pBdr>
-              <w:spacing w:after="100" w:before="100" w:line="240"/>
-              <w:ind w:firstLine="0" w:left="100" w:right="100"/>
+              <w:pStyle w:val="Normal"/>
+              <w:jc w:val="left"/>
+              <w:pBdr>
+                <w:bottom w:val="none" w:sz="0" w:space="0" w:color="000000"/>
+                <w:top w:val="none" w:sz="0" w:space="0" w:color="000000"/>
+                <w:left w:val="none" w:sz="0" w:space="0" w:color="000000"/>
+                <w:right w:val="none" w:sz="0" w:space="0" w:color="000000"/>
+              </w:pBdr>
+              <w:spacing w:after="100" w:before="100" w:line="240"/>
+              <w:ind w:left="100" w:right="100" w:firstLine="0" w:firstLineChars="0"/>
             </w:pPr>
             <w:r>
               <w:rPr>
@@ -1361,16 +1368,16 @@
           </w:tcPr>
           <w:p>
             <w:pPr>
-              <w:jc w:val="left"/>
-              <w:keepNext/>
-              <w:pBdr>
-                <w:bottom w:val="none" w:sz="0" w:space="0" w:color="000000"/>
-                <w:top w:val="none" w:sz="0" w:space="0" w:color="000000"/>
-                <w:left w:val="none" w:sz="0" w:space="0" w:color="000000"/>
-                <w:right w:val="none" w:sz="0" w:space="0" w:color="000000"/>
-              </w:pBdr>
-              <w:spacing w:after="100" w:before="100" w:line="240"/>
-              <w:ind w:firstLine="0" w:left="100" w:right="100"/>
+              <w:pStyle w:val="Normal"/>
+              <w:jc w:val="left"/>
+              <w:pBdr>
+                <w:bottom w:val="none" w:sz="0" w:space="0" w:color="000000"/>
+                <w:top w:val="none" w:sz="0" w:space="0" w:color="000000"/>
+                <w:left w:val="none" w:sz="0" w:space="0" w:color="000000"/>
+                <w:right w:val="none" w:sz="0" w:space="0" w:color="000000"/>
+              </w:pBdr>
+              <w:spacing w:after="100" w:before="100" w:line="240"/>
+              <w:ind w:left="100" w:right="100" w:firstLine="0" w:firstLineChars="0"/>
             </w:pPr>
             <w:r>
               <w:rPr>
@@ -1405,16 +1412,16 @@
           </w:tcPr>
           <w:p>
             <w:pPr>
-              <w:jc w:val="left"/>
-              <w:keepNext/>
-              <w:pBdr>
-                <w:bottom w:val="none" w:sz="0" w:space="0" w:color="000000"/>
-                <w:top w:val="none" w:sz="0" w:space="0" w:color="000000"/>
-                <w:left w:val="none" w:sz="0" w:space="0" w:color="000000"/>
-                <w:right w:val="none" w:sz="0" w:space="0" w:color="000000"/>
-              </w:pBdr>
-              <w:spacing w:after="100" w:before="100" w:line="240"/>
-              <w:ind w:firstLine="0" w:left="100" w:right="100"/>
+              <w:pStyle w:val="Normal"/>
+              <w:jc w:val="left"/>
+              <w:pBdr>
+                <w:bottom w:val="none" w:sz="0" w:space="0" w:color="000000"/>
+                <w:top w:val="none" w:sz="0" w:space="0" w:color="000000"/>
+                <w:left w:val="none" w:sz="0" w:space="0" w:color="000000"/>
+                <w:right w:val="none" w:sz="0" w:space="0" w:color="000000"/>
+              </w:pBdr>
+              <w:spacing w:after="100" w:before="100" w:line="240"/>
+              <w:ind w:left="100" w:right="100" w:firstLine="0" w:firstLineChars="0"/>
             </w:pPr>
             <w:r>
               <w:rPr>
@@ -1449,16 +1456,16 @@
           </w:tcPr>
           <w:p>
             <w:pPr>
-              <w:jc w:val="left"/>
-              <w:keepNext/>
-              <w:pBdr>
-                <w:bottom w:val="none" w:sz="0" w:space="0" w:color="000000"/>
-                <w:top w:val="none" w:sz="0" w:space="0" w:color="000000"/>
-                <w:left w:val="none" w:sz="0" w:space="0" w:color="000000"/>
-                <w:right w:val="none" w:sz="0" w:space="0" w:color="000000"/>
-              </w:pBdr>
-              <w:spacing w:after="100" w:before="100" w:line="240"/>
-              <w:ind w:firstLine="0" w:left="100" w:right="100"/>
+              <w:pStyle w:val="Normal"/>
+              <w:jc w:val="left"/>
+              <w:pBdr>
+                <w:bottom w:val="none" w:sz="0" w:space="0" w:color="000000"/>
+                <w:top w:val="none" w:sz="0" w:space="0" w:color="000000"/>
+                <w:left w:val="none" w:sz="0" w:space="0" w:color="000000"/>
+                <w:right w:val="none" w:sz="0" w:space="0" w:color="000000"/>
+              </w:pBdr>
+              <w:spacing w:after="100" w:before="100" w:line="240"/>
+              <w:ind w:left="100" w:right="100" w:firstLine="0" w:firstLineChars="0"/>
             </w:pPr>
             <w:r>
               <w:rPr>
@@ -1493,16 +1500,16 @@
           </w:tcPr>
           <w:p>
             <w:pPr>
-              <w:jc w:val="left"/>
-              <w:keepNext/>
-              <w:pBdr>
-                <w:bottom w:val="none" w:sz="0" w:space="0" w:color="000000"/>
-                <w:top w:val="none" w:sz="0" w:space="0" w:color="000000"/>
-                <w:left w:val="none" w:sz="0" w:space="0" w:color="000000"/>
-                <w:right w:val="none" w:sz="0" w:space="0" w:color="000000"/>
-              </w:pBdr>
-              <w:spacing w:after="100" w:before="100" w:line="240"/>
-              <w:ind w:firstLine="0" w:left="100" w:right="100"/>
+              <w:pStyle w:val="Normal"/>
+              <w:jc w:val="left"/>
+              <w:pBdr>
+                <w:bottom w:val="none" w:sz="0" w:space="0" w:color="000000"/>
+                <w:top w:val="none" w:sz="0" w:space="0" w:color="000000"/>
+                <w:left w:val="none" w:sz="0" w:space="0" w:color="000000"/>
+                <w:right w:val="none" w:sz="0" w:space="0" w:color="000000"/>
+              </w:pBdr>
+              <w:spacing w:after="100" w:before="100" w:line="240"/>
+              <w:ind w:left="100" w:right="100" w:firstLine="0" w:firstLineChars="0"/>
             </w:pPr>
             <w:r>
               <w:rPr>
@@ -1521,7 +1528,6 @@
       </w:tr>
       <w:tr>
         <w:trPr>
-          <w:cantSplit/>
           <w:trHeight w:val="360" w:hRule="auto"/>
         </w:trPr>
         body4
@@ -1544,16 +1550,16 @@
           </w:tcPr>
           <w:p>
             <w:pPr>
-              <w:jc w:val="left"/>
-              <w:keepNext/>
-              <w:pBdr>
-                <w:bottom w:val="none" w:sz="0" w:space="0" w:color="000000"/>
-                <w:top w:val="none" w:sz="0" w:space="0" w:color="000000"/>
-                <w:left w:val="none" w:sz="0" w:space="0" w:color="000000"/>
-                <w:right w:val="none" w:sz="0" w:space="0" w:color="000000"/>
-              </w:pBdr>
-              <w:spacing w:after="100" w:before="100" w:line="240"/>
-              <w:ind w:firstLine="0" w:left="100" w:right="100"/>
+              <w:pStyle w:val="Normal"/>
+              <w:jc w:val="left"/>
+              <w:pBdr>
+                <w:bottom w:val="none" w:sz="0" w:space="0" w:color="000000"/>
+                <w:top w:val="none" w:sz="0" w:space="0" w:color="000000"/>
+                <w:left w:val="none" w:sz="0" w:space="0" w:color="000000"/>
+                <w:right w:val="none" w:sz="0" w:space="0" w:color="000000"/>
+              </w:pBdr>
+              <w:spacing w:after="100" w:before="100" w:line="240"/>
+              <w:ind w:left="100" w:right="100" w:firstLine="0" w:firstLineChars="0"/>
             </w:pPr>
             <w:r>
               <w:rPr>
@@ -1588,16 +1594,16 @@
           </w:tcPr>
           <w:p>
             <w:pPr>
-              <w:jc w:val="left"/>
-              <w:keepNext/>
-              <w:pBdr>
-                <w:bottom w:val="none" w:sz="0" w:space="0" w:color="000000"/>
-                <w:top w:val="none" w:sz="0" w:space="0" w:color="000000"/>
-                <w:left w:val="none" w:sz="0" w:space="0" w:color="000000"/>
-                <w:right w:val="none" w:sz="0" w:space="0" w:color="000000"/>
-              </w:pBdr>
-              <w:spacing w:after="100" w:before="100" w:line="240"/>
-              <w:ind w:firstLine="0" w:left="100" w:right="100"/>
+              <w:pStyle w:val="Normal"/>
+              <w:jc w:val="left"/>
+              <w:pBdr>
+                <w:bottom w:val="none" w:sz="0" w:space="0" w:color="000000"/>
+                <w:top w:val="none" w:sz="0" w:space="0" w:color="000000"/>
+                <w:left w:val="none" w:sz="0" w:space="0" w:color="000000"/>
+                <w:right w:val="none" w:sz="0" w:space="0" w:color="000000"/>
+              </w:pBdr>
+              <w:spacing w:after="100" w:before="100" w:line="240"/>
+              <w:ind w:left="100" w:right="100" w:firstLine="0" w:firstLineChars="0"/>
             </w:pPr>
             <w:r>
               <w:rPr>
@@ -1632,16 +1638,16 @@
           </w:tcPr>
           <w:p>
             <w:pPr>
+              <w:pStyle w:val="Normal"/>
               <w:jc w:val="right"/>
-              <w:keepNext/>
-              <w:pBdr>
-                <w:bottom w:val="none" w:sz="0" w:space="0" w:color="000000"/>
-                <w:top w:val="none" w:sz="0" w:space="0" w:color="000000"/>
-                <w:left w:val="none" w:sz="0" w:space="0" w:color="000000"/>
-                <w:right w:val="none" w:sz="0" w:space="0" w:color="000000"/>
-              </w:pBdr>
-              <w:spacing w:after="100" w:before="100" w:line="240"/>
-              <w:ind w:firstLine="0" w:left="100" w:right="100"/>
+              <w:pBdr>
+                <w:bottom w:val="none" w:sz="0" w:space="0" w:color="000000"/>
+                <w:top w:val="none" w:sz="0" w:space="0" w:color="000000"/>
+                <w:left w:val="none" w:sz="0" w:space="0" w:color="000000"/>
+                <w:right w:val="none" w:sz="0" w:space="0" w:color="000000"/>
+              </w:pBdr>
+              <w:spacing w:after="100" w:before="100" w:line="240"/>
+              <w:ind w:left="100" w:right="100" w:firstLine="0" w:firstLineChars="0"/>
             </w:pPr>
             <w:r>
               <w:rPr>
@@ -1676,16 +1682,16 @@
           </w:tcPr>
           <w:p>
             <w:pPr>
-              <w:jc w:val="left"/>
-              <w:keepNext/>
-              <w:pBdr>
-                <w:bottom w:val="none" w:sz="0" w:space="0" w:color="000000"/>
-                <w:top w:val="none" w:sz="0" w:space="0" w:color="000000"/>
-                <w:left w:val="none" w:sz="0" w:space="0" w:color="000000"/>
-                <w:right w:val="none" w:sz="0" w:space="0" w:color="000000"/>
-              </w:pBdr>
-              <w:spacing w:after="100" w:before="100" w:line="240"/>
-              <w:ind w:firstLine="0" w:left="100" w:right="100"/>
+              <w:pStyle w:val="Normal"/>
+              <w:jc w:val="left"/>
+              <w:pBdr>
+                <w:bottom w:val="none" w:sz="0" w:space="0" w:color="000000"/>
+                <w:top w:val="none" w:sz="0" w:space="0" w:color="000000"/>
+                <w:left w:val="none" w:sz="0" w:space="0" w:color="000000"/>
+                <w:right w:val="none" w:sz="0" w:space="0" w:color="000000"/>
+              </w:pBdr>
+              <w:spacing w:after="100" w:before="100" w:line="240"/>
+              <w:ind w:left="100" w:right="100" w:firstLine="0" w:firstLineChars="0"/>
             </w:pPr>
             <w:r>
               <w:rPr>
@@ -1720,16 +1726,16 @@
           </w:tcPr>
           <w:p>
             <w:pPr>
-              <w:jc w:val="left"/>
-              <w:keepNext/>
-              <w:pBdr>
-                <w:bottom w:val="none" w:sz="0" w:space="0" w:color="000000"/>
-                <w:top w:val="none" w:sz="0" w:space="0" w:color="000000"/>
-                <w:left w:val="none" w:sz="0" w:space="0" w:color="000000"/>
-                <w:right w:val="none" w:sz="0" w:space="0" w:color="000000"/>
-              </w:pBdr>
-              <w:spacing w:after="100" w:before="100" w:line="240"/>
-              <w:ind w:firstLine="0" w:left="100" w:right="100"/>
+              <w:pStyle w:val="Normal"/>
+              <w:jc w:val="left"/>
+              <w:pBdr>
+                <w:bottom w:val="none" w:sz="0" w:space="0" w:color="000000"/>
+                <w:top w:val="none" w:sz="0" w:space="0" w:color="000000"/>
+                <w:left w:val="none" w:sz="0" w:space="0" w:color="000000"/>
+                <w:right w:val="none" w:sz="0" w:space="0" w:color="000000"/>
+              </w:pBdr>
+              <w:spacing w:after="100" w:before="100" w:line="240"/>
+              <w:ind w:left="100" w:right="100" w:firstLine="0" w:firstLineChars="0"/>
             </w:pPr>
             <w:r>
               <w:rPr>
@@ -1764,16 +1770,16 @@
           </w:tcPr>
           <w:p>
             <w:pPr>
-              <w:jc w:val="left"/>
-              <w:keepNext/>
-              <w:pBdr>
-                <w:bottom w:val="none" w:sz="0" w:space="0" w:color="000000"/>
-                <w:top w:val="none" w:sz="0" w:space="0" w:color="000000"/>
-                <w:left w:val="none" w:sz="0" w:space="0" w:color="000000"/>
-                <w:right w:val="none" w:sz="0" w:space="0" w:color="000000"/>
-              </w:pBdr>
-              <w:spacing w:after="100" w:before="100" w:line="240"/>
-              <w:ind w:firstLine="0" w:left="100" w:right="100"/>
+              <w:pStyle w:val="Normal"/>
+              <w:jc w:val="left"/>
+              <w:pBdr>
+                <w:bottom w:val="none" w:sz="0" w:space="0" w:color="000000"/>
+                <w:top w:val="none" w:sz="0" w:space="0" w:color="000000"/>
+                <w:left w:val="none" w:sz="0" w:space="0" w:color="000000"/>
+                <w:right w:val="none" w:sz="0" w:space="0" w:color="000000"/>
+              </w:pBdr>
+              <w:spacing w:after="100" w:before="100" w:line="240"/>
+              <w:ind w:left="100" w:right="100" w:firstLine="0" w:firstLineChars="0"/>
             </w:pPr>
             <w:r>
               <w:rPr>
@@ -1808,16 +1814,16 @@
           </w:tcPr>
           <w:p>
             <w:pPr>
-              <w:jc w:val="left"/>
-              <w:keepNext/>
-              <w:pBdr>
-                <w:bottom w:val="none" w:sz="0" w:space="0" w:color="000000"/>
-                <w:top w:val="none" w:sz="0" w:space="0" w:color="000000"/>
-                <w:left w:val="none" w:sz="0" w:space="0" w:color="000000"/>
-                <w:right w:val="none" w:sz="0" w:space="0" w:color="000000"/>
-              </w:pBdr>
-              <w:spacing w:after="100" w:before="100" w:line="240"/>
-              <w:ind w:firstLine="0" w:left="100" w:right="100"/>
+              <w:pStyle w:val="Normal"/>
+              <w:jc w:val="left"/>
+              <w:pBdr>
+                <w:bottom w:val="none" w:sz="0" w:space="0" w:color="000000"/>
+                <w:top w:val="none" w:sz="0" w:space="0" w:color="000000"/>
+                <w:left w:val="none" w:sz="0" w:space="0" w:color="000000"/>
+                <w:right w:val="none" w:sz="0" w:space="0" w:color="000000"/>
+              </w:pBdr>
+              <w:spacing w:after="100" w:before="100" w:line="240"/>
+              <w:ind w:left="100" w:right="100" w:firstLine="0" w:firstLineChars="0"/>
             </w:pPr>
             <w:r>
               <w:rPr>
@@ -1852,16 +1858,16 @@
           </w:tcPr>
           <w:p>
             <w:pPr>
-              <w:jc w:val="left"/>
-              <w:keepNext/>
-              <w:pBdr>
-                <w:bottom w:val="none" w:sz="0" w:space="0" w:color="000000"/>
-                <w:top w:val="none" w:sz="0" w:space="0" w:color="000000"/>
-                <w:left w:val="none" w:sz="0" w:space="0" w:color="000000"/>
-                <w:right w:val="none" w:sz="0" w:space="0" w:color="000000"/>
-              </w:pBdr>
-              <w:spacing w:after="100" w:before="100" w:line="240"/>
-              <w:ind w:firstLine="0" w:left="100" w:right="100"/>
+              <w:pStyle w:val="Normal"/>
+              <w:jc w:val="left"/>
+              <w:pBdr>
+                <w:bottom w:val="none" w:sz="0" w:space="0" w:color="000000"/>
+                <w:top w:val="none" w:sz="0" w:space="0" w:color="000000"/>
+                <w:left w:val="none" w:sz="0" w:space="0" w:color="000000"/>
+                <w:right w:val="none" w:sz="0" w:space="0" w:color="000000"/>
+              </w:pBdr>
+              <w:spacing w:after="100" w:before="100" w:line="240"/>
+              <w:ind w:left="100" w:right="100" w:firstLine="0" w:firstLineChars="0"/>
             </w:pPr>
             <w:r>
               <w:rPr>
@@ -1880,7 +1886,6 @@
       </w:tr>
       <w:tr>
         <w:trPr>
-          <w:cantSplit/>
           <w:trHeight w:val="360" w:hRule="auto"/>
         </w:trPr>
         body5
@@ -1903,16 +1908,16 @@
           </w:tcPr>
           <w:p>
             <w:pPr>
-              <w:jc w:val="left"/>
-              <w:keepNext/>
-              <w:pBdr>
-                <w:bottom w:val="none" w:sz="0" w:space="0" w:color="000000"/>
-                <w:top w:val="none" w:sz="0" w:space="0" w:color="000000"/>
-                <w:left w:val="none" w:sz="0" w:space="0" w:color="000000"/>
-                <w:right w:val="none" w:sz="0" w:space="0" w:color="000000"/>
-              </w:pBdr>
-              <w:spacing w:after="100" w:before="100" w:line="240"/>
-              <w:ind w:firstLine="0" w:left="100" w:right="100"/>
+              <w:pStyle w:val="Normal"/>
+              <w:jc w:val="left"/>
+              <w:pBdr>
+                <w:bottom w:val="none" w:sz="0" w:space="0" w:color="000000"/>
+                <w:top w:val="none" w:sz="0" w:space="0" w:color="000000"/>
+                <w:left w:val="none" w:sz="0" w:space="0" w:color="000000"/>
+                <w:right w:val="none" w:sz="0" w:space="0" w:color="000000"/>
+              </w:pBdr>
+              <w:spacing w:after="100" w:before="100" w:line="240"/>
+              <w:ind w:left="100" w:right="100" w:firstLine="0" w:firstLineChars="0"/>
             </w:pPr>
             <w:r>
               <w:rPr>
@@ -1947,16 +1952,16 @@
           </w:tcPr>
           <w:p>
             <w:pPr>
-              <w:jc w:val="left"/>
-              <w:keepNext/>
-              <w:pBdr>
-                <w:bottom w:val="none" w:sz="0" w:space="0" w:color="000000"/>
-                <w:top w:val="none" w:sz="0" w:space="0" w:color="000000"/>
-                <w:left w:val="none" w:sz="0" w:space="0" w:color="000000"/>
-                <w:right w:val="none" w:sz="0" w:space="0" w:color="000000"/>
-              </w:pBdr>
-              <w:spacing w:after="100" w:before="100" w:line="240"/>
-              <w:ind w:firstLine="0" w:left="100" w:right="100"/>
+              <w:pStyle w:val="Normal"/>
+              <w:jc w:val="left"/>
+              <w:pBdr>
+                <w:bottom w:val="none" w:sz="0" w:space="0" w:color="000000"/>
+                <w:top w:val="none" w:sz="0" w:space="0" w:color="000000"/>
+                <w:left w:val="none" w:sz="0" w:space="0" w:color="000000"/>
+                <w:right w:val="none" w:sz="0" w:space="0" w:color="000000"/>
+              </w:pBdr>
+              <w:spacing w:after="100" w:before="100" w:line="240"/>
+              <w:ind w:left="100" w:right="100" w:firstLine="0" w:firstLineChars="0"/>
             </w:pPr>
             <w:r>
               <w:rPr>
@@ -1991,16 +1996,16 @@
           </w:tcPr>
           <w:p>
             <w:pPr>
+              <w:pStyle w:val="Normal"/>
               <w:jc w:val="right"/>
-              <w:keepNext/>
-              <w:pBdr>
-                <w:bottom w:val="none" w:sz="0" w:space="0" w:color="000000"/>
-                <w:top w:val="none" w:sz="0" w:space="0" w:color="000000"/>
-                <w:left w:val="none" w:sz="0" w:space="0" w:color="000000"/>
-                <w:right w:val="none" w:sz="0" w:space="0" w:color="000000"/>
-              </w:pBdr>
-              <w:spacing w:after="100" w:before="100" w:line="240"/>
-              <w:ind w:firstLine="0" w:left="100" w:right="100"/>
+              <w:pBdr>
+                <w:bottom w:val="none" w:sz="0" w:space="0" w:color="000000"/>
+                <w:top w:val="none" w:sz="0" w:space="0" w:color="000000"/>
+                <w:left w:val="none" w:sz="0" w:space="0" w:color="000000"/>
+                <w:right w:val="none" w:sz="0" w:space="0" w:color="000000"/>
+              </w:pBdr>
+              <w:spacing w:after="100" w:before="100" w:line="240"/>
+              <w:ind w:left="100" w:right="100" w:firstLine="0" w:firstLineChars="0"/>
             </w:pPr>
             <w:r>
               <w:rPr>
@@ -2035,16 +2040,16 @@
           </w:tcPr>
           <w:p>
             <w:pPr>
-              <w:jc w:val="left"/>
-              <w:keepNext/>
-              <w:pBdr>
-                <w:bottom w:val="none" w:sz="0" w:space="0" w:color="000000"/>
-                <w:top w:val="none" w:sz="0" w:space="0" w:color="000000"/>
-                <w:left w:val="none" w:sz="0" w:space="0" w:color="000000"/>
-                <w:right w:val="none" w:sz="0" w:space="0" w:color="000000"/>
-              </w:pBdr>
-              <w:spacing w:after="100" w:before="100" w:line="240"/>
-              <w:ind w:firstLine="0" w:left="100" w:right="100"/>
+              <w:pStyle w:val="Normal"/>
+              <w:jc w:val="left"/>
+              <w:pBdr>
+                <w:bottom w:val="none" w:sz="0" w:space="0" w:color="000000"/>
+                <w:top w:val="none" w:sz="0" w:space="0" w:color="000000"/>
+                <w:left w:val="none" w:sz="0" w:space="0" w:color="000000"/>
+                <w:right w:val="none" w:sz="0" w:space="0" w:color="000000"/>
+              </w:pBdr>
+              <w:spacing w:after="100" w:before="100" w:line="240"/>
+              <w:ind w:left="100" w:right="100" w:firstLine="0" w:firstLineChars="0"/>
             </w:pPr>
             <w:r>
               <w:rPr>
@@ -2079,16 +2084,16 @@
           </w:tcPr>
           <w:p>
             <w:pPr>
-              <w:jc w:val="left"/>
-              <w:keepNext/>
-              <w:pBdr>
-                <w:bottom w:val="none" w:sz="0" w:space="0" w:color="000000"/>
-                <w:top w:val="none" w:sz="0" w:space="0" w:color="000000"/>
-                <w:left w:val="none" w:sz="0" w:space="0" w:color="000000"/>
-                <w:right w:val="none" w:sz="0" w:space="0" w:color="000000"/>
-              </w:pBdr>
-              <w:spacing w:after="100" w:before="100" w:line="240"/>
-              <w:ind w:firstLine="0" w:left="100" w:right="100"/>
+              <w:pStyle w:val="Normal"/>
+              <w:jc w:val="left"/>
+              <w:pBdr>
+                <w:bottom w:val="none" w:sz="0" w:space="0" w:color="000000"/>
+                <w:top w:val="none" w:sz="0" w:space="0" w:color="000000"/>
+                <w:left w:val="none" w:sz="0" w:space="0" w:color="000000"/>
+                <w:right w:val="none" w:sz="0" w:space="0" w:color="000000"/>
+              </w:pBdr>
+              <w:spacing w:after="100" w:before="100" w:line="240"/>
+              <w:ind w:left="100" w:right="100" w:firstLine="0" w:firstLineChars="0"/>
             </w:pPr>
             <w:r>
               <w:rPr>
@@ -2123,16 +2128,16 @@
           </w:tcPr>
           <w:p>
             <w:pPr>
-              <w:jc w:val="left"/>
-              <w:keepNext/>
-              <w:pBdr>
-                <w:bottom w:val="none" w:sz="0" w:space="0" w:color="000000"/>
-                <w:top w:val="none" w:sz="0" w:space="0" w:color="000000"/>
-                <w:left w:val="none" w:sz="0" w:space="0" w:color="000000"/>
-                <w:right w:val="none" w:sz="0" w:space="0" w:color="000000"/>
-              </w:pBdr>
-              <w:spacing w:after="100" w:before="100" w:line="240"/>
-              <w:ind w:firstLine="0" w:left="100" w:right="100"/>
+              <w:pStyle w:val="Normal"/>
+              <w:jc w:val="left"/>
+              <w:pBdr>
+                <w:bottom w:val="none" w:sz="0" w:space="0" w:color="000000"/>
+                <w:top w:val="none" w:sz="0" w:space="0" w:color="000000"/>
+                <w:left w:val="none" w:sz="0" w:space="0" w:color="000000"/>
+                <w:right w:val="none" w:sz="0" w:space="0" w:color="000000"/>
+              </w:pBdr>
+              <w:spacing w:after="100" w:before="100" w:line="240"/>
+              <w:ind w:left="100" w:right="100" w:firstLine="0" w:firstLineChars="0"/>
             </w:pPr>
             <w:r>
               <w:rPr>
@@ -2167,16 +2172,16 @@
           </w:tcPr>
           <w:p>
             <w:pPr>
-              <w:jc w:val="left"/>
-              <w:keepNext/>
-              <w:pBdr>
-                <w:bottom w:val="none" w:sz="0" w:space="0" w:color="000000"/>
-                <w:top w:val="none" w:sz="0" w:space="0" w:color="000000"/>
-                <w:left w:val="none" w:sz="0" w:space="0" w:color="000000"/>
-                <w:right w:val="none" w:sz="0" w:space="0" w:color="000000"/>
-              </w:pBdr>
-              <w:spacing w:after="100" w:before="100" w:line="240"/>
-              <w:ind w:firstLine="0" w:left="100" w:right="100"/>
+              <w:pStyle w:val="Normal"/>
+              <w:jc w:val="left"/>
+              <w:pBdr>
+                <w:bottom w:val="none" w:sz="0" w:space="0" w:color="000000"/>
+                <w:top w:val="none" w:sz="0" w:space="0" w:color="000000"/>
+                <w:left w:val="none" w:sz="0" w:space="0" w:color="000000"/>
+                <w:right w:val="none" w:sz="0" w:space="0" w:color="000000"/>
+              </w:pBdr>
+              <w:spacing w:after="100" w:before="100" w:line="240"/>
+              <w:ind w:left="100" w:right="100" w:firstLine="0" w:firstLineChars="0"/>
             </w:pPr>
             <w:r>
               <w:rPr>
@@ -2211,16 +2216,16 @@
           </w:tcPr>
           <w:p>
             <w:pPr>
-              <w:jc w:val="left"/>
-              <w:keepNext/>
-              <w:pBdr>
-                <w:bottom w:val="none" w:sz="0" w:space="0" w:color="000000"/>
-                <w:top w:val="none" w:sz="0" w:space="0" w:color="000000"/>
-                <w:left w:val="none" w:sz="0" w:space="0" w:color="000000"/>
-                <w:right w:val="none" w:sz="0" w:space="0" w:color="000000"/>
-              </w:pBdr>
-              <w:spacing w:after="100" w:before="100" w:line="240"/>
-              <w:ind w:firstLine="0" w:left="100" w:right="100"/>
+              <w:pStyle w:val="Normal"/>
+              <w:jc w:val="left"/>
+              <w:pBdr>
+                <w:bottom w:val="none" w:sz="0" w:space="0" w:color="000000"/>
+                <w:top w:val="none" w:sz="0" w:space="0" w:color="000000"/>
+                <w:left w:val="none" w:sz="0" w:space="0" w:color="000000"/>
+                <w:right w:val="none" w:sz="0" w:space="0" w:color="000000"/>
+              </w:pBdr>
+              <w:spacing w:after="100" w:before="100" w:line="240"/>
+              <w:ind w:left="100" w:right="100" w:firstLine="0" w:firstLineChars="0"/>
             </w:pPr>
             <w:r>
               <w:rPr>
@@ -2239,7 +2244,6 @@
       </w:tr>
       <w:tr>
         <w:trPr>
-          <w:cantSplit/>
           <w:trHeight w:val="360" w:hRule="auto"/>
         </w:trPr>
         body6
@@ -2262,16 +2266,16 @@
           </w:tcPr>
           <w:p>
             <w:pPr>
-              <w:jc w:val="left"/>
-              <w:keepNext/>
-              <w:pBdr>
-                <w:bottom w:val="none" w:sz="0" w:space="0" w:color="000000"/>
-                <w:top w:val="none" w:sz="0" w:space="0" w:color="000000"/>
-                <w:left w:val="none" w:sz="0" w:space="0" w:color="000000"/>
-                <w:right w:val="none" w:sz="0" w:space="0" w:color="000000"/>
-              </w:pBdr>
-              <w:spacing w:after="100" w:before="100" w:line="240"/>
-              <w:ind w:firstLine="0" w:left="100" w:right="100"/>
+              <w:pStyle w:val="Normal"/>
+              <w:jc w:val="left"/>
+              <w:pBdr>
+                <w:bottom w:val="none" w:sz="0" w:space="0" w:color="000000"/>
+                <w:top w:val="none" w:sz="0" w:space="0" w:color="000000"/>
+                <w:left w:val="none" w:sz="0" w:space="0" w:color="000000"/>
+                <w:right w:val="none" w:sz="0" w:space="0" w:color="000000"/>
+              </w:pBdr>
+              <w:spacing w:after="100" w:before="100" w:line="240"/>
+              <w:ind w:left="100" w:right="100" w:firstLine="0" w:firstLineChars="0"/>
             </w:pPr>
             <w:r>
               <w:rPr>
@@ -2306,16 +2310,16 @@
           </w:tcPr>
           <w:p>
             <w:pPr>
-              <w:jc w:val="left"/>
-              <w:keepNext/>
-              <w:pBdr>
-                <w:bottom w:val="none" w:sz="0" w:space="0" w:color="000000"/>
-                <w:top w:val="none" w:sz="0" w:space="0" w:color="000000"/>
-                <w:left w:val="none" w:sz="0" w:space="0" w:color="000000"/>
-                <w:right w:val="none" w:sz="0" w:space="0" w:color="000000"/>
-              </w:pBdr>
-              <w:spacing w:after="100" w:before="100" w:line="240"/>
-              <w:ind w:firstLine="0" w:left="100" w:right="100"/>
+              <w:pStyle w:val="Normal"/>
+              <w:jc w:val="left"/>
+              <w:pBdr>
+                <w:bottom w:val="none" w:sz="0" w:space="0" w:color="000000"/>
+                <w:top w:val="none" w:sz="0" w:space="0" w:color="000000"/>
+                <w:left w:val="none" w:sz="0" w:space="0" w:color="000000"/>
+                <w:right w:val="none" w:sz="0" w:space="0" w:color="000000"/>
+              </w:pBdr>
+              <w:spacing w:after="100" w:before="100" w:line="240"/>
+              <w:ind w:left="100" w:right="100" w:firstLine="0" w:firstLineChars="0"/>
             </w:pPr>
             <w:r>
               <w:rPr>
@@ -2350,16 +2354,16 @@
           </w:tcPr>
           <w:p>
             <w:pPr>
+              <w:pStyle w:val="Normal"/>
               <w:jc w:val="right"/>
-              <w:keepNext/>
-              <w:pBdr>
-                <w:bottom w:val="none" w:sz="0" w:space="0" w:color="000000"/>
-                <w:top w:val="none" w:sz="0" w:space="0" w:color="000000"/>
-                <w:left w:val="none" w:sz="0" w:space="0" w:color="000000"/>
-                <w:right w:val="none" w:sz="0" w:space="0" w:color="000000"/>
-              </w:pBdr>
-              <w:spacing w:after="100" w:before="100" w:line="240"/>
-              <w:ind w:firstLine="0" w:left="100" w:right="100"/>
+              <w:pBdr>
+                <w:bottom w:val="none" w:sz="0" w:space="0" w:color="000000"/>
+                <w:top w:val="none" w:sz="0" w:space="0" w:color="000000"/>
+                <w:left w:val="none" w:sz="0" w:space="0" w:color="000000"/>
+                <w:right w:val="none" w:sz="0" w:space="0" w:color="000000"/>
+              </w:pBdr>
+              <w:spacing w:after="100" w:before="100" w:line="240"/>
+              <w:ind w:left="100" w:right="100" w:firstLine="0" w:firstLineChars="0"/>
             </w:pPr>
             <w:r>
               <w:rPr>
@@ -2394,16 +2398,16 @@
           </w:tcPr>
           <w:p>
             <w:pPr>
-              <w:jc w:val="left"/>
-              <w:keepNext/>
-              <w:pBdr>
-                <w:bottom w:val="none" w:sz="0" w:space="0" w:color="000000"/>
-                <w:top w:val="none" w:sz="0" w:space="0" w:color="000000"/>
-                <w:left w:val="none" w:sz="0" w:space="0" w:color="000000"/>
-                <w:right w:val="none" w:sz="0" w:space="0" w:color="000000"/>
-              </w:pBdr>
-              <w:spacing w:after="100" w:before="100" w:line="240"/>
-              <w:ind w:firstLine="0" w:left="100" w:right="100"/>
+              <w:pStyle w:val="Normal"/>
+              <w:jc w:val="left"/>
+              <w:pBdr>
+                <w:bottom w:val="none" w:sz="0" w:space="0" w:color="000000"/>
+                <w:top w:val="none" w:sz="0" w:space="0" w:color="000000"/>
+                <w:left w:val="none" w:sz="0" w:space="0" w:color="000000"/>
+                <w:right w:val="none" w:sz="0" w:space="0" w:color="000000"/>
+              </w:pBdr>
+              <w:spacing w:after="100" w:before="100" w:line="240"/>
+              <w:ind w:left="100" w:right="100" w:firstLine="0" w:firstLineChars="0"/>
             </w:pPr>
             <w:r>
               <w:rPr>
@@ -2438,16 +2442,16 @@
           </w:tcPr>
           <w:p>
             <w:pPr>
-              <w:jc w:val="left"/>
-              <w:keepNext/>
-              <w:pBdr>
-                <w:bottom w:val="none" w:sz="0" w:space="0" w:color="000000"/>
-                <w:top w:val="none" w:sz="0" w:space="0" w:color="000000"/>
-                <w:left w:val="none" w:sz="0" w:space="0" w:color="000000"/>
-                <w:right w:val="none" w:sz="0" w:space="0" w:color="000000"/>
-              </w:pBdr>
-              <w:spacing w:after="100" w:before="100" w:line="240"/>
-              <w:ind w:firstLine="0" w:left="100" w:right="100"/>
+              <w:pStyle w:val="Normal"/>
+              <w:jc w:val="left"/>
+              <w:pBdr>
+                <w:bottom w:val="none" w:sz="0" w:space="0" w:color="000000"/>
+                <w:top w:val="none" w:sz="0" w:space="0" w:color="000000"/>
+                <w:left w:val="none" w:sz="0" w:space="0" w:color="000000"/>
+                <w:right w:val="none" w:sz="0" w:space="0" w:color="000000"/>
+              </w:pBdr>
+              <w:spacing w:after="100" w:before="100" w:line="240"/>
+              <w:ind w:left="100" w:right="100" w:firstLine="0" w:firstLineChars="0"/>
             </w:pPr>
             <w:r>
               <w:rPr>
@@ -2482,16 +2486,16 @@
           </w:tcPr>
           <w:p>
             <w:pPr>
-              <w:jc w:val="left"/>
-              <w:keepNext/>
-              <w:pBdr>
-                <w:bottom w:val="none" w:sz="0" w:space="0" w:color="000000"/>
-                <w:top w:val="none" w:sz="0" w:space="0" w:color="000000"/>
-                <w:left w:val="none" w:sz="0" w:space="0" w:color="000000"/>
-                <w:right w:val="none" w:sz="0" w:space="0" w:color="000000"/>
-              </w:pBdr>
-              <w:spacing w:after="100" w:before="100" w:line="240"/>
-              <w:ind w:firstLine="0" w:left="100" w:right="100"/>
+              <w:pStyle w:val="Normal"/>
+              <w:jc w:val="left"/>
+              <w:pBdr>
+                <w:bottom w:val="none" w:sz="0" w:space="0" w:color="000000"/>
+                <w:top w:val="none" w:sz="0" w:space="0" w:color="000000"/>
+                <w:left w:val="none" w:sz="0" w:space="0" w:color="000000"/>
+                <w:right w:val="none" w:sz="0" w:space="0" w:color="000000"/>
+              </w:pBdr>
+              <w:spacing w:after="100" w:before="100" w:line="240"/>
+              <w:ind w:left="100" w:right="100" w:firstLine="0" w:firstLineChars="0"/>
             </w:pPr>
             <w:r>
               <w:rPr>
@@ -2526,16 +2530,16 @@
           </w:tcPr>
           <w:p>
             <w:pPr>
-              <w:jc w:val="left"/>
-              <w:keepNext/>
-              <w:pBdr>
-                <w:bottom w:val="none" w:sz="0" w:space="0" w:color="000000"/>
-                <w:top w:val="none" w:sz="0" w:space="0" w:color="000000"/>
-                <w:left w:val="none" w:sz="0" w:space="0" w:color="000000"/>
-                <w:right w:val="none" w:sz="0" w:space="0" w:color="000000"/>
-              </w:pBdr>
-              <w:spacing w:after="100" w:before="100" w:line="240"/>
-              <w:ind w:firstLine="0" w:left="100" w:right="100"/>
+              <w:pStyle w:val="Normal"/>
+              <w:jc w:val="left"/>
+              <w:pBdr>
+                <w:bottom w:val="none" w:sz="0" w:space="0" w:color="000000"/>
+                <w:top w:val="none" w:sz="0" w:space="0" w:color="000000"/>
+                <w:left w:val="none" w:sz="0" w:space="0" w:color="000000"/>
+                <w:right w:val="none" w:sz="0" w:space="0" w:color="000000"/>
+              </w:pBdr>
+              <w:spacing w:after="100" w:before="100" w:line="240"/>
+              <w:ind w:left="100" w:right="100" w:firstLine="0" w:firstLineChars="0"/>
             </w:pPr>
             <w:r>
               <w:rPr>
@@ -2570,16 +2574,16 @@
           </w:tcPr>
           <w:p>
             <w:pPr>
-              <w:jc w:val="left"/>
-              <w:keepNext/>
-              <w:pBdr>
-                <w:bottom w:val="none" w:sz="0" w:space="0" w:color="000000"/>
-                <w:top w:val="none" w:sz="0" w:space="0" w:color="000000"/>
-                <w:left w:val="none" w:sz="0" w:space="0" w:color="000000"/>
-                <w:right w:val="none" w:sz="0" w:space="0" w:color="000000"/>
-              </w:pBdr>
-              <w:spacing w:after="100" w:before="100" w:line="240"/>
-              <w:ind w:firstLine="0" w:left="100" w:right="100"/>
+              <w:pStyle w:val="Normal"/>
+              <w:jc w:val="left"/>
+              <w:pBdr>
+                <w:bottom w:val="none" w:sz="0" w:space="0" w:color="000000"/>
+                <w:top w:val="none" w:sz="0" w:space="0" w:color="000000"/>
+                <w:left w:val="none" w:sz="0" w:space="0" w:color="000000"/>
+                <w:right w:val="none" w:sz="0" w:space="0" w:color="000000"/>
+              </w:pBdr>
+              <w:spacing w:after="100" w:before="100" w:line="240"/>
+              <w:ind w:left="100" w:right="100" w:firstLine="0" w:firstLineChars="0"/>
             </w:pPr>
             <w:r>
               <w:rPr>
@@ -2598,7 +2602,6 @@
       </w:tr>
       <w:tr>
         <w:trPr>
-          <w:cantSplit/>
           <w:trHeight w:val="360" w:hRule="auto"/>
         </w:trPr>
         body7
@@ -2621,16 +2624,16 @@
           </w:tcPr>
           <w:p>
             <w:pPr>
-              <w:jc w:val="left"/>
-              <w:keepNext/>
-              <w:pBdr>
-                <w:bottom w:val="none" w:sz="0" w:space="0" w:color="000000"/>
-                <w:top w:val="none" w:sz="0" w:space="0" w:color="000000"/>
-                <w:left w:val="none" w:sz="0" w:space="0" w:color="000000"/>
-                <w:right w:val="none" w:sz="0" w:space="0" w:color="000000"/>
-              </w:pBdr>
-              <w:spacing w:after="100" w:before="100" w:line="240"/>
-              <w:ind w:firstLine="0" w:left="100" w:right="100"/>
+              <w:pStyle w:val="Normal"/>
+              <w:jc w:val="left"/>
+              <w:pBdr>
+                <w:bottom w:val="none" w:sz="0" w:space="0" w:color="000000"/>
+                <w:top w:val="none" w:sz="0" w:space="0" w:color="000000"/>
+                <w:left w:val="none" w:sz="0" w:space="0" w:color="000000"/>
+                <w:right w:val="none" w:sz="0" w:space="0" w:color="000000"/>
+              </w:pBdr>
+              <w:spacing w:after="100" w:before="100" w:line="240"/>
+              <w:ind w:left="100" w:right="100" w:firstLine="0" w:firstLineChars="0"/>
             </w:pPr>
             <w:r>
               <w:rPr>
@@ -2665,16 +2668,16 @@
           </w:tcPr>
           <w:p>
             <w:pPr>
-              <w:jc w:val="left"/>
-              <w:keepNext/>
-              <w:pBdr>
-                <w:bottom w:val="none" w:sz="0" w:space="0" w:color="000000"/>
-                <w:top w:val="none" w:sz="0" w:space="0" w:color="000000"/>
-                <w:left w:val="none" w:sz="0" w:space="0" w:color="000000"/>
-                <w:right w:val="none" w:sz="0" w:space="0" w:color="000000"/>
-              </w:pBdr>
-              <w:spacing w:after="100" w:before="100" w:line="240"/>
-              <w:ind w:firstLine="0" w:left="100" w:right="100"/>
+              <w:pStyle w:val="Normal"/>
+              <w:jc w:val="left"/>
+              <w:pBdr>
+                <w:bottom w:val="none" w:sz="0" w:space="0" w:color="000000"/>
+                <w:top w:val="none" w:sz="0" w:space="0" w:color="000000"/>
+                <w:left w:val="none" w:sz="0" w:space="0" w:color="000000"/>
+                <w:right w:val="none" w:sz="0" w:space="0" w:color="000000"/>
+              </w:pBdr>
+              <w:spacing w:after="100" w:before="100" w:line="240"/>
+              <w:ind w:left="100" w:right="100" w:firstLine="0" w:firstLineChars="0"/>
             </w:pPr>
             <w:r>
               <w:rPr>
@@ -2709,16 +2712,16 @@
           </w:tcPr>
           <w:p>
             <w:pPr>
+              <w:pStyle w:val="Normal"/>
               <w:jc w:val="right"/>
-              <w:keepNext/>
-              <w:pBdr>
-                <w:bottom w:val="none" w:sz="0" w:space="0" w:color="000000"/>
-                <w:top w:val="none" w:sz="0" w:space="0" w:color="000000"/>
-                <w:left w:val="none" w:sz="0" w:space="0" w:color="000000"/>
-                <w:right w:val="none" w:sz="0" w:space="0" w:color="000000"/>
-              </w:pBdr>
-              <w:spacing w:after="100" w:before="100" w:line="240"/>
-              <w:ind w:firstLine="0" w:left="100" w:right="100"/>
+              <w:pBdr>
+                <w:bottom w:val="none" w:sz="0" w:space="0" w:color="000000"/>
+                <w:top w:val="none" w:sz="0" w:space="0" w:color="000000"/>
+                <w:left w:val="none" w:sz="0" w:space="0" w:color="000000"/>
+                <w:right w:val="none" w:sz="0" w:space="0" w:color="000000"/>
+              </w:pBdr>
+              <w:spacing w:after="100" w:before="100" w:line="240"/>
+              <w:ind w:left="100" w:right="100" w:firstLine="0" w:firstLineChars="0"/>
             </w:pPr>
             <w:r>
               <w:rPr>
@@ -2753,16 +2756,16 @@
           </w:tcPr>
           <w:p>
             <w:pPr>
-              <w:jc w:val="left"/>
-              <w:keepNext/>
-              <w:pBdr>
-                <w:bottom w:val="none" w:sz="0" w:space="0" w:color="000000"/>
-                <w:top w:val="none" w:sz="0" w:space="0" w:color="000000"/>
-                <w:left w:val="none" w:sz="0" w:space="0" w:color="000000"/>
-                <w:right w:val="none" w:sz="0" w:space="0" w:color="000000"/>
-              </w:pBdr>
-              <w:spacing w:after="100" w:before="100" w:line="240"/>
-              <w:ind w:firstLine="0" w:left="100" w:right="100"/>
+              <w:pStyle w:val="Normal"/>
+              <w:jc w:val="left"/>
+              <w:pBdr>
+                <w:bottom w:val="none" w:sz="0" w:space="0" w:color="000000"/>
+                <w:top w:val="none" w:sz="0" w:space="0" w:color="000000"/>
+                <w:left w:val="none" w:sz="0" w:space="0" w:color="000000"/>
+                <w:right w:val="none" w:sz="0" w:space="0" w:color="000000"/>
+              </w:pBdr>
+              <w:spacing w:after="100" w:before="100" w:line="240"/>
+              <w:ind w:left="100" w:right="100" w:firstLine="0" w:firstLineChars="0"/>
             </w:pPr>
             <w:r>
               <w:rPr>
@@ -2797,16 +2800,16 @@
           </w:tcPr>
           <w:p>
             <w:pPr>
-              <w:jc w:val="left"/>
-              <w:keepNext/>
-              <w:pBdr>
-                <w:bottom w:val="none" w:sz="0" w:space="0" w:color="000000"/>
-                <w:top w:val="none" w:sz="0" w:space="0" w:color="000000"/>
-                <w:left w:val="none" w:sz="0" w:space="0" w:color="000000"/>
-                <w:right w:val="none" w:sz="0" w:space="0" w:color="000000"/>
-              </w:pBdr>
-              <w:spacing w:after="100" w:before="100" w:line="240"/>
-              <w:ind w:firstLine="0" w:left="100" w:right="100"/>
+              <w:pStyle w:val="Normal"/>
+              <w:jc w:val="left"/>
+              <w:pBdr>
+                <w:bottom w:val="none" w:sz="0" w:space="0" w:color="000000"/>
+                <w:top w:val="none" w:sz="0" w:space="0" w:color="000000"/>
+                <w:left w:val="none" w:sz="0" w:space="0" w:color="000000"/>
+                <w:right w:val="none" w:sz="0" w:space="0" w:color="000000"/>
+              </w:pBdr>
+              <w:spacing w:after="100" w:before="100" w:line="240"/>
+              <w:ind w:left="100" w:right="100" w:firstLine="0" w:firstLineChars="0"/>
             </w:pPr>
             <w:r>
               <w:rPr>
@@ -2841,16 +2844,16 @@
           </w:tcPr>
           <w:p>
             <w:pPr>
-              <w:jc w:val="left"/>
-              <w:keepNext/>
-              <w:pBdr>
-                <w:bottom w:val="none" w:sz="0" w:space="0" w:color="000000"/>
-                <w:top w:val="none" w:sz="0" w:space="0" w:color="000000"/>
-                <w:left w:val="none" w:sz="0" w:space="0" w:color="000000"/>
-                <w:right w:val="none" w:sz="0" w:space="0" w:color="000000"/>
-              </w:pBdr>
-              <w:spacing w:after="100" w:before="100" w:line="240"/>
-              <w:ind w:firstLine="0" w:left="100" w:right="100"/>
+              <w:pStyle w:val="Normal"/>
+              <w:jc w:val="left"/>
+              <w:pBdr>
+                <w:bottom w:val="none" w:sz="0" w:space="0" w:color="000000"/>
+                <w:top w:val="none" w:sz="0" w:space="0" w:color="000000"/>
+                <w:left w:val="none" w:sz="0" w:space="0" w:color="000000"/>
+                <w:right w:val="none" w:sz="0" w:space="0" w:color="000000"/>
+              </w:pBdr>
+              <w:spacing w:after="100" w:before="100" w:line="240"/>
+              <w:ind w:left="100" w:right="100" w:firstLine="0" w:firstLineChars="0"/>
             </w:pPr>
             <w:r>
               <w:rPr>
@@ -2885,16 +2888,16 @@
           </w:tcPr>
           <w:p>
             <w:pPr>
-              <w:jc w:val="left"/>
-              <w:keepNext/>
-              <w:pBdr>
-                <w:bottom w:val="none" w:sz="0" w:space="0" w:color="000000"/>
-                <w:top w:val="none" w:sz="0" w:space="0" w:color="000000"/>
-                <w:left w:val="none" w:sz="0" w:space="0" w:color="000000"/>
-                <w:right w:val="none" w:sz="0" w:space="0" w:color="000000"/>
-              </w:pBdr>
-              <w:spacing w:after="100" w:before="100" w:line="240"/>
-              <w:ind w:firstLine="0" w:left="100" w:right="100"/>
+              <w:pStyle w:val="Normal"/>
+              <w:jc w:val="left"/>
+              <w:pBdr>
+                <w:bottom w:val="none" w:sz="0" w:space="0" w:color="000000"/>
+                <w:top w:val="none" w:sz="0" w:space="0" w:color="000000"/>
+                <w:left w:val="none" w:sz="0" w:space="0" w:color="000000"/>
+                <w:right w:val="none" w:sz="0" w:space="0" w:color="000000"/>
+              </w:pBdr>
+              <w:spacing w:after="100" w:before="100" w:line="240"/>
+              <w:ind w:left="100" w:right="100" w:firstLine="0" w:firstLineChars="0"/>
             </w:pPr>
             <w:r>
               <w:rPr>
@@ -2929,16 +2932,16 @@
           </w:tcPr>
           <w:p>
             <w:pPr>
-              <w:jc w:val="left"/>
-              <w:keepNext/>
-              <w:pBdr>
-                <w:bottom w:val="none" w:sz="0" w:space="0" w:color="000000"/>
-                <w:top w:val="none" w:sz="0" w:space="0" w:color="000000"/>
-                <w:left w:val="none" w:sz="0" w:space="0" w:color="000000"/>
-                <w:right w:val="none" w:sz="0" w:space="0" w:color="000000"/>
-              </w:pBdr>
-              <w:spacing w:after="100" w:before="100" w:line="240"/>
-              <w:ind w:firstLine="0" w:left="100" w:right="100"/>
+              <w:pStyle w:val="Normal"/>
+              <w:jc w:val="left"/>
+              <w:pBdr>
+                <w:bottom w:val="none" w:sz="0" w:space="0" w:color="000000"/>
+                <w:top w:val="none" w:sz="0" w:space="0" w:color="000000"/>
+                <w:left w:val="none" w:sz="0" w:space="0" w:color="000000"/>
+                <w:right w:val="none" w:sz="0" w:space="0" w:color="000000"/>
+              </w:pBdr>
+              <w:spacing w:after="100" w:before="100" w:line="240"/>
+              <w:ind w:left="100" w:right="100" w:firstLine="0" w:firstLineChars="0"/>
             </w:pPr>
             <w:r>
               <w:rPr>
@@ -2957,7 +2960,6 @@
       </w:tr>
       <w:tr>
         <w:trPr>
-          <w:cantSplit/>
           <w:trHeight w:val="360" w:hRule="auto"/>
         </w:trPr>
         body8
@@ -2980,16 +2982,16 @@
           </w:tcPr>
           <w:p>
             <w:pPr>
-              <w:jc w:val="left"/>
-              <w:keepNext/>
-              <w:pBdr>
-                <w:bottom w:val="none" w:sz="0" w:space="0" w:color="000000"/>
-                <w:top w:val="none" w:sz="0" w:space="0" w:color="000000"/>
-                <w:left w:val="none" w:sz="0" w:space="0" w:color="000000"/>
-                <w:right w:val="none" w:sz="0" w:space="0" w:color="000000"/>
-              </w:pBdr>
-              <w:spacing w:after="100" w:before="100" w:line="240"/>
-              <w:ind w:firstLine="0" w:left="100" w:right="100"/>
+              <w:pStyle w:val="Normal"/>
+              <w:jc w:val="left"/>
+              <w:pBdr>
+                <w:bottom w:val="none" w:sz="0" w:space="0" w:color="000000"/>
+                <w:top w:val="none" w:sz="0" w:space="0" w:color="000000"/>
+                <w:left w:val="none" w:sz="0" w:space="0" w:color="000000"/>
+                <w:right w:val="none" w:sz="0" w:space="0" w:color="000000"/>
+              </w:pBdr>
+              <w:spacing w:after="100" w:before="100" w:line="240"/>
+              <w:ind w:left="100" w:right="100" w:firstLine="0" w:firstLineChars="0"/>
             </w:pPr>
             <w:r>
               <w:rPr>
@@ -3024,16 +3026,16 @@
           </w:tcPr>
           <w:p>
             <w:pPr>
-              <w:jc w:val="left"/>
-              <w:keepNext/>
-              <w:pBdr>
-                <w:bottom w:val="none" w:sz="0" w:space="0" w:color="000000"/>
-                <w:top w:val="none" w:sz="0" w:space="0" w:color="000000"/>
-                <w:left w:val="none" w:sz="0" w:space="0" w:color="000000"/>
-                <w:right w:val="none" w:sz="0" w:space="0" w:color="000000"/>
-              </w:pBdr>
-              <w:spacing w:after="100" w:before="100" w:line="240"/>
-              <w:ind w:firstLine="0" w:left="100" w:right="100"/>
+              <w:pStyle w:val="Normal"/>
+              <w:jc w:val="left"/>
+              <w:pBdr>
+                <w:bottom w:val="none" w:sz="0" w:space="0" w:color="000000"/>
+                <w:top w:val="none" w:sz="0" w:space="0" w:color="000000"/>
+                <w:left w:val="none" w:sz="0" w:space="0" w:color="000000"/>
+                <w:right w:val="none" w:sz="0" w:space="0" w:color="000000"/>
+              </w:pBdr>
+              <w:spacing w:after="100" w:before="100" w:line="240"/>
+              <w:ind w:left="100" w:right="100" w:firstLine="0" w:firstLineChars="0"/>
             </w:pPr>
             <w:r>
               <w:rPr>
@@ -3068,16 +3070,16 @@
           </w:tcPr>
           <w:p>
             <w:pPr>
+              <w:pStyle w:val="Normal"/>
               <w:jc w:val="right"/>
-              <w:keepNext/>
-              <w:pBdr>
-                <w:bottom w:val="none" w:sz="0" w:space="0" w:color="000000"/>
-                <w:top w:val="none" w:sz="0" w:space="0" w:color="000000"/>
-                <w:left w:val="none" w:sz="0" w:space="0" w:color="000000"/>
-                <w:right w:val="none" w:sz="0" w:space="0" w:color="000000"/>
-              </w:pBdr>
-              <w:spacing w:after="100" w:before="100" w:line="240"/>
-              <w:ind w:firstLine="0" w:left="100" w:right="100"/>
+              <w:pBdr>
+                <w:bottom w:val="none" w:sz="0" w:space="0" w:color="000000"/>
+                <w:top w:val="none" w:sz="0" w:space="0" w:color="000000"/>
+                <w:left w:val="none" w:sz="0" w:space="0" w:color="000000"/>
+                <w:right w:val="none" w:sz="0" w:space="0" w:color="000000"/>
+              </w:pBdr>
+              <w:spacing w:after="100" w:before="100" w:line="240"/>
+              <w:ind w:left="100" w:right="100" w:firstLine="0" w:firstLineChars="0"/>
             </w:pPr>
             <w:r>
               <w:rPr>
@@ -3112,16 +3114,16 @@
           </w:tcPr>
           <w:p>
             <w:pPr>
-              <w:jc w:val="left"/>
-              <w:keepNext/>
-              <w:pBdr>
-                <w:bottom w:val="none" w:sz="0" w:space="0" w:color="000000"/>
-                <w:top w:val="none" w:sz="0" w:space="0" w:color="000000"/>
-                <w:left w:val="none" w:sz="0" w:space="0" w:color="000000"/>
-                <w:right w:val="none" w:sz="0" w:space="0" w:color="000000"/>
-              </w:pBdr>
-              <w:spacing w:after="100" w:before="100" w:line="240"/>
-              <w:ind w:firstLine="0" w:left="100" w:right="100"/>
+              <w:pStyle w:val="Normal"/>
+              <w:jc w:val="left"/>
+              <w:pBdr>
+                <w:bottom w:val="none" w:sz="0" w:space="0" w:color="000000"/>
+                <w:top w:val="none" w:sz="0" w:space="0" w:color="000000"/>
+                <w:left w:val="none" w:sz="0" w:space="0" w:color="000000"/>
+                <w:right w:val="none" w:sz="0" w:space="0" w:color="000000"/>
+              </w:pBdr>
+              <w:spacing w:after="100" w:before="100" w:line="240"/>
+              <w:ind w:left="100" w:right="100" w:firstLine="0" w:firstLineChars="0"/>
             </w:pPr>
             <w:r>
               <w:rPr>
@@ -3156,16 +3158,16 @@
           </w:tcPr>
           <w:p>
             <w:pPr>
-              <w:jc w:val="left"/>
-              <w:keepNext/>
-              <w:pBdr>
-                <w:bottom w:val="none" w:sz="0" w:space="0" w:color="000000"/>
-                <w:top w:val="none" w:sz="0" w:space="0" w:color="000000"/>
-                <w:left w:val="none" w:sz="0" w:space="0" w:color="000000"/>
-                <w:right w:val="none" w:sz="0" w:space="0" w:color="000000"/>
-              </w:pBdr>
-              <w:spacing w:after="100" w:before="100" w:line="240"/>
-              <w:ind w:firstLine="0" w:left="100" w:right="100"/>
+              <w:pStyle w:val="Normal"/>
+              <w:jc w:val="left"/>
+              <w:pBdr>
+                <w:bottom w:val="none" w:sz="0" w:space="0" w:color="000000"/>
+                <w:top w:val="none" w:sz="0" w:space="0" w:color="000000"/>
+                <w:left w:val="none" w:sz="0" w:space="0" w:color="000000"/>
+                <w:right w:val="none" w:sz="0" w:space="0" w:color="000000"/>
+              </w:pBdr>
+              <w:spacing w:after="100" w:before="100" w:line="240"/>
+              <w:ind w:left="100" w:right="100" w:firstLine="0" w:firstLineChars="0"/>
             </w:pPr>
             <w:r>
               <w:rPr>
@@ -3200,16 +3202,16 @@
           </w:tcPr>
           <w:p>
             <w:pPr>
-              <w:jc w:val="left"/>
-              <w:keepNext/>
-              <w:pBdr>
-                <w:bottom w:val="none" w:sz="0" w:space="0" w:color="000000"/>
-                <w:top w:val="none" w:sz="0" w:space="0" w:color="000000"/>
-                <w:left w:val="none" w:sz="0" w:space="0" w:color="000000"/>
-                <w:right w:val="none" w:sz="0" w:space="0" w:color="000000"/>
-              </w:pBdr>
-              <w:spacing w:after="100" w:before="100" w:line="240"/>
-              <w:ind w:firstLine="0" w:left="100" w:right="100"/>
+              <w:pStyle w:val="Normal"/>
+              <w:jc w:val="left"/>
+              <w:pBdr>
+                <w:bottom w:val="none" w:sz="0" w:space="0" w:color="000000"/>
+                <w:top w:val="none" w:sz="0" w:space="0" w:color="000000"/>
+                <w:left w:val="none" w:sz="0" w:space="0" w:color="000000"/>
+                <w:right w:val="none" w:sz="0" w:space="0" w:color="000000"/>
+              </w:pBdr>
+              <w:spacing w:after="100" w:before="100" w:line="240"/>
+              <w:ind w:left="100" w:right="100" w:firstLine="0" w:firstLineChars="0"/>
             </w:pPr>
             <w:r>
               <w:rPr>
@@ -3244,16 +3246,16 @@
           </w:tcPr>
           <w:p>
             <w:pPr>
-              <w:jc w:val="left"/>
-              <w:keepNext/>
-              <w:pBdr>
-                <w:bottom w:val="none" w:sz="0" w:space="0" w:color="000000"/>
-                <w:top w:val="none" w:sz="0" w:space="0" w:color="000000"/>
-                <w:left w:val="none" w:sz="0" w:space="0" w:color="000000"/>
-                <w:right w:val="none" w:sz="0" w:space="0" w:color="000000"/>
-              </w:pBdr>
-              <w:spacing w:after="100" w:before="100" w:line="240"/>
-              <w:ind w:firstLine="0" w:left="100" w:right="100"/>
+              <w:pStyle w:val="Normal"/>
+              <w:jc w:val="left"/>
+              <w:pBdr>
+                <w:bottom w:val="none" w:sz="0" w:space="0" w:color="000000"/>
+                <w:top w:val="none" w:sz="0" w:space="0" w:color="000000"/>
+                <w:left w:val="none" w:sz="0" w:space="0" w:color="000000"/>
+                <w:right w:val="none" w:sz="0" w:space="0" w:color="000000"/>
+              </w:pBdr>
+              <w:spacing w:after="100" w:before="100" w:line="240"/>
+              <w:ind w:left="100" w:right="100" w:firstLine="0" w:firstLineChars="0"/>
             </w:pPr>
             <w:r>
               <w:rPr>
@@ -3288,16 +3290,16 @@
           </w:tcPr>
           <w:p>
             <w:pPr>
-              <w:jc w:val="left"/>
-              <w:keepNext/>
-              <w:pBdr>
-                <w:bottom w:val="none" w:sz="0" w:space="0" w:color="000000"/>
-                <w:top w:val="none" w:sz="0" w:space="0" w:color="000000"/>
-                <w:left w:val="none" w:sz="0" w:space="0" w:color="000000"/>
-                <w:right w:val="none" w:sz="0" w:space="0" w:color="000000"/>
-              </w:pBdr>
-              <w:spacing w:after="100" w:before="100" w:line="240"/>
-              <w:ind w:firstLine="0" w:left="100" w:right="100"/>
+              <w:pStyle w:val="Normal"/>
+              <w:jc w:val="left"/>
+              <w:pBdr>
+                <w:bottom w:val="none" w:sz="0" w:space="0" w:color="000000"/>
+                <w:top w:val="none" w:sz="0" w:space="0" w:color="000000"/>
+                <w:left w:val="none" w:sz="0" w:space="0" w:color="000000"/>
+                <w:right w:val="none" w:sz="0" w:space="0" w:color="000000"/>
+              </w:pBdr>
+              <w:spacing w:after="100" w:before="100" w:line="240"/>
+              <w:ind w:left="100" w:right="100" w:firstLine="0" w:firstLineChars="0"/>
             </w:pPr>
             <w:r>
               <w:rPr>
@@ -3316,39 +3318,38 @@
       </w:tr>
       <w:tr>
         <w:trPr>
-          <w:cantSplit/>
           <w:trHeight w:val="360" w:hRule="auto"/>
         </w:trPr>
         body9
         <w:tc>
           <w:tcPr>
             <w:tcBorders>
-              <w:bottom w:val="single" w:sz="16" w:space="0" w:color="666666"/>
-              <w:top w:val="none" w:sz="0" w:space="0" w:color="000000"/>
-              <w:left w:val="none" w:sz="0" w:space="0" w:color="000000"/>
-              <w:right w:val="none" w:sz="0" w:space="0" w:color="000000"/>
-            </w:tcBorders>
-            <w:shd w:val="clear" w:color="auto" w:fill="FFFFFF"/>
-            <w:tcMar>
-              <w:top w:w="0" w:type="dxa"/>
-              <w:bottom w:w="0" w:type="dxa"/>
-              <w:left w:w="0" w:type="dxa"/>
-              <w:right w:w="0" w:type="dxa"/>
-            </w:tcMar>
-            <w:vAlign w:val="center"/>
-          </w:tcPr>
-          <w:p>
-            <w:pPr>
-              <w:jc w:val="left"/>
-              <w:keepNext/>
-              <w:pBdr>
-                <w:bottom w:val="none" w:sz="0" w:space="0" w:color="000000"/>
-                <w:top w:val="none" w:sz="0" w:space="0" w:color="000000"/>
-                <w:left w:val="none" w:sz="0" w:space="0" w:color="000000"/>
-                <w:right w:val="none" w:sz="0" w:space="0" w:color="000000"/>
-              </w:pBdr>
-              <w:spacing w:after="100" w:before="100" w:line="240"/>
-              <w:ind w:firstLine="0" w:left="100" w:right="100"/>
+              <w:bottom w:val="single" w:sz="12" w:space="0" w:color="666666"/>
+              <w:top w:val="none" w:sz="0" w:space="0" w:color="000000"/>
+              <w:left w:val="none" w:sz="0" w:space="0" w:color="000000"/>
+              <w:right w:val="none" w:sz="0" w:space="0" w:color="000000"/>
+            </w:tcBorders>
+            <w:shd w:val="clear" w:color="auto" w:fill="FFFFFF"/>
+            <w:tcMar>
+              <w:top w:w="0" w:type="dxa"/>
+              <w:bottom w:w="0" w:type="dxa"/>
+              <w:left w:w="0" w:type="dxa"/>
+              <w:right w:w="0" w:type="dxa"/>
+            </w:tcMar>
+            <w:vAlign w:val="center"/>
+          </w:tcPr>
+          <w:p>
+            <w:pPr>
+              <w:pStyle w:val="Normal"/>
+              <w:jc w:val="left"/>
+              <w:pBdr>
+                <w:bottom w:val="none" w:sz="0" w:space="0" w:color="000000"/>
+                <w:top w:val="none" w:sz="0" w:space="0" w:color="000000"/>
+                <w:left w:val="none" w:sz="0" w:space="0" w:color="000000"/>
+                <w:right w:val="none" w:sz="0" w:space="0" w:color="000000"/>
+              </w:pBdr>
+              <w:spacing w:after="100" w:before="100" w:line="240"/>
+              <w:ind w:left="100" w:right="100" w:firstLine="0" w:firstLineChars="0"/>
             </w:pPr>
             <w:r>
               <w:rPr>
@@ -3367,32 +3368,32 @@
         <w:tc>
           <w:tcPr>
             <w:tcBorders>
-              <w:bottom w:val="single" w:sz="16" w:space="0" w:color="666666"/>
-              <w:top w:val="none" w:sz="0" w:space="0" w:color="000000"/>
-              <w:left w:val="none" w:sz="0" w:space="0" w:color="000000"/>
-              <w:right w:val="none" w:sz="0" w:space="0" w:color="000000"/>
-            </w:tcBorders>
-            <w:shd w:val="clear" w:color="auto" w:fill="FFFFFF"/>
-            <w:tcMar>
-              <w:top w:w="0" w:type="dxa"/>
-              <w:bottom w:w="0" w:type="dxa"/>
-              <w:left w:w="0" w:type="dxa"/>
-              <w:right w:w="0" w:type="dxa"/>
-            </w:tcMar>
-            <w:vAlign w:val="center"/>
-          </w:tcPr>
-          <w:p>
-            <w:pPr>
-              <w:jc w:val="left"/>
-              <w:keepNext/>
-              <w:pBdr>
-                <w:bottom w:val="none" w:sz="0" w:space="0" w:color="000000"/>
-                <w:top w:val="none" w:sz="0" w:space="0" w:color="000000"/>
-                <w:left w:val="none" w:sz="0" w:space="0" w:color="000000"/>
-                <w:right w:val="none" w:sz="0" w:space="0" w:color="000000"/>
-              </w:pBdr>
-              <w:spacing w:after="100" w:before="100" w:line="240"/>
-              <w:ind w:firstLine="0" w:left="100" w:right="100"/>
+              <w:bottom w:val="single" w:sz="12" w:space="0" w:color="666666"/>
+              <w:top w:val="none" w:sz="0" w:space="0" w:color="000000"/>
+              <w:left w:val="none" w:sz="0" w:space="0" w:color="000000"/>
+              <w:right w:val="none" w:sz="0" w:space="0" w:color="000000"/>
+            </w:tcBorders>
+            <w:shd w:val="clear" w:color="auto" w:fill="FFFFFF"/>
+            <w:tcMar>
+              <w:top w:w="0" w:type="dxa"/>
+              <w:bottom w:w="0" w:type="dxa"/>
+              <w:left w:w="0" w:type="dxa"/>
+              <w:right w:w="0" w:type="dxa"/>
+            </w:tcMar>
+            <w:vAlign w:val="center"/>
+          </w:tcPr>
+          <w:p>
+            <w:pPr>
+              <w:pStyle w:val="Normal"/>
+              <w:jc w:val="left"/>
+              <w:pBdr>
+                <w:bottom w:val="none" w:sz="0" w:space="0" w:color="000000"/>
+                <w:top w:val="none" w:sz="0" w:space="0" w:color="000000"/>
+                <w:left w:val="none" w:sz="0" w:space="0" w:color="000000"/>
+                <w:right w:val="none" w:sz="0" w:space="0" w:color="000000"/>
+              </w:pBdr>
+              <w:spacing w:after="100" w:before="100" w:line="240"/>
+              <w:ind w:left="100" w:right="100" w:firstLine="0" w:firstLineChars="0"/>
             </w:pPr>
             <w:r>
               <w:rPr>
@@ -3411,32 +3412,32 @@
         <w:tc>
           <w:tcPr>
             <w:tcBorders>
-              <w:bottom w:val="single" w:sz="16" w:space="0" w:color="666666"/>
-              <w:top w:val="none" w:sz="0" w:space="0" w:color="000000"/>
-              <w:left w:val="none" w:sz="0" w:space="0" w:color="000000"/>
-              <w:right w:val="none" w:sz="0" w:space="0" w:color="000000"/>
-            </w:tcBorders>
-            <w:shd w:val="clear" w:color="auto" w:fill="FFFFFF"/>
-            <w:tcMar>
-              <w:top w:w="0" w:type="dxa"/>
-              <w:bottom w:w="0" w:type="dxa"/>
-              <w:left w:w="0" w:type="dxa"/>
-              <w:right w:w="0" w:type="dxa"/>
-            </w:tcMar>
-            <w:vAlign w:val="center"/>
-          </w:tcPr>
-          <w:p>
-            <w:pPr>
+              <w:bottom w:val="single" w:sz="12" w:space="0" w:color="666666"/>
+              <w:top w:val="none" w:sz="0" w:space="0" w:color="000000"/>
+              <w:left w:val="none" w:sz="0" w:space="0" w:color="000000"/>
+              <w:right w:val="none" w:sz="0" w:space="0" w:color="000000"/>
+            </w:tcBorders>
+            <w:shd w:val="clear" w:color="auto" w:fill="FFFFFF"/>
+            <w:tcMar>
+              <w:top w:w="0" w:type="dxa"/>
+              <w:bottom w:w="0" w:type="dxa"/>
+              <w:left w:w="0" w:type="dxa"/>
+              <w:right w:w="0" w:type="dxa"/>
+            </w:tcMar>
+            <w:vAlign w:val="center"/>
+          </w:tcPr>
+          <w:p>
+            <w:pPr>
+              <w:pStyle w:val="Normal"/>
               <w:jc w:val="right"/>
-              <w:keepNext/>
-              <w:pBdr>
-                <w:bottom w:val="none" w:sz="0" w:space="0" w:color="000000"/>
-                <w:top w:val="none" w:sz="0" w:space="0" w:color="000000"/>
-                <w:left w:val="none" w:sz="0" w:space="0" w:color="000000"/>
-                <w:right w:val="none" w:sz="0" w:space="0" w:color="000000"/>
-              </w:pBdr>
-              <w:spacing w:after="100" w:before="100" w:line="240"/>
-              <w:ind w:firstLine="0" w:left="100" w:right="100"/>
+              <w:pBdr>
+                <w:bottom w:val="none" w:sz="0" w:space="0" w:color="000000"/>
+                <w:top w:val="none" w:sz="0" w:space="0" w:color="000000"/>
+                <w:left w:val="none" w:sz="0" w:space="0" w:color="000000"/>
+                <w:right w:val="none" w:sz="0" w:space="0" w:color="000000"/>
+              </w:pBdr>
+              <w:spacing w:after="100" w:before="100" w:line="240"/>
+              <w:ind w:left="100" w:right="100" w:firstLine="0" w:firstLineChars="0"/>
             </w:pPr>
             <w:r>
               <w:rPr>
@@ -3455,32 +3456,32 @@
         <w:tc>
           <w:tcPr>
             <w:tcBorders>
-              <w:bottom w:val="single" w:sz="16" w:space="0" w:color="666666"/>
-              <w:top w:val="none" w:sz="0" w:space="0" w:color="000000"/>
-              <w:left w:val="none" w:sz="0" w:space="0" w:color="000000"/>
-              <w:right w:val="none" w:sz="0" w:space="0" w:color="000000"/>
-            </w:tcBorders>
-            <w:shd w:val="clear" w:color="auto" w:fill="FFFFFF"/>
-            <w:tcMar>
-              <w:top w:w="0" w:type="dxa"/>
-              <w:bottom w:w="0" w:type="dxa"/>
-              <w:left w:w="0" w:type="dxa"/>
-              <w:right w:w="0" w:type="dxa"/>
-            </w:tcMar>
-            <w:vAlign w:val="center"/>
-          </w:tcPr>
-          <w:p>
-            <w:pPr>
-              <w:jc w:val="left"/>
-              <w:keepNext/>
-              <w:pBdr>
-                <w:bottom w:val="none" w:sz="0" w:space="0" w:color="000000"/>
-                <w:top w:val="none" w:sz="0" w:space="0" w:color="000000"/>
-                <w:left w:val="none" w:sz="0" w:space="0" w:color="000000"/>
-                <w:right w:val="none" w:sz="0" w:space="0" w:color="000000"/>
-              </w:pBdr>
-              <w:spacing w:after="100" w:before="100" w:line="240"/>
-              <w:ind w:firstLine="0" w:left="100" w:right="100"/>
+              <w:bottom w:val="single" w:sz="12" w:space="0" w:color="666666"/>
+              <w:top w:val="none" w:sz="0" w:space="0" w:color="000000"/>
+              <w:left w:val="none" w:sz="0" w:space="0" w:color="000000"/>
+              <w:right w:val="none" w:sz="0" w:space="0" w:color="000000"/>
+            </w:tcBorders>
+            <w:shd w:val="clear" w:color="auto" w:fill="FFFFFF"/>
+            <w:tcMar>
+              <w:top w:w="0" w:type="dxa"/>
+              <w:bottom w:w="0" w:type="dxa"/>
+              <w:left w:w="0" w:type="dxa"/>
+              <w:right w:w="0" w:type="dxa"/>
+            </w:tcMar>
+            <w:vAlign w:val="center"/>
+          </w:tcPr>
+          <w:p>
+            <w:pPr>
+              <w:pStyle w:val="Normal"/>
+              <w:jc w:val="left"/>
+              <w:pBdr>
+                <w:bottom w:val="none" w:sz="0" w:space="0" w:color="000000"/>
+                <w:top w:val="none" w:sz="0" w:space="0" w:color="000000"/>
+                <w:left w:val="none" w:sz="0" w:space="0" w:color="000000"/>
+                <w:right w:val="none" w:sz="0" w:space="0" w:color="000000"/>
+              </w:pBdr>
+              <w:spacing w:after="100" w:before="100" w:line="240"/>
+              <w:ind w:left="100" w:right="100" w:firstLine="0" w:firstLineChars="0"/>
             </w:pPr>
             <w:r>
               <w:rPr>
@@ -3499,32 +3500,32 @@
         <w:tc>
           <w:tcPr>
             <w:tcBorders>
-              <w:bottom w:val="single" w:sz="16" w:space="0" w:color="666666"/>
-              <w:top w:val="none" w:sz="0" w:space="0" w:color="000000"/>
-              <w:left w:val="none" w:sz="0" w:space="0" w:color="000000"/>
-              <w:right w:val="none" w:sz="0" w:space="0" w:color="000000"/>
-            </w:tcBorders>
-            <w:shd w:val="clear" w:color="auto" w:fill="FFFFFF"/>
-            <w:tcMar>
-              <w:top w:w="0" w:type="dxa"/>
-              <w:bottom w:w="0" w:type="dxa"/>
-              <w:left w:w="0" w:type="dxa"/>
-              <w:right w:w="0" w:type="dxa"/>
-            </w:tcMar>
-            <w:vAlign w:val="center"/>
-          </w:tcPr>
-          <w:p>
-            <w:pPr>
-              <w:jc w:val="left"/>
-              <w:keepNext/>
-              <w:pBdr>
-                <w:bottom w:val="none" w:sz="0" w:space="0" w:color="000000"/>
-                <w:top w:val="none" w:sz="0" w:space="0" w:color="000000"/>
-                <w:left w:val="none" w:sz="0" w:space="0" w:color="000000"/>
-                <w:right w:val="none" w:sz="0" w:space="0" w:color="000000"/>
-              </w:pBdr>
-              <w:spacing w:after="100" w:before="100" w:line="240"/>
-              <w:ind w:firstLine="0" w:left="100" w:right="100"/>
+              <w:bottom w:val="single" w:sz="12" w:space="0" w:color="666666"/>
+              <w:top w:val="none" w:sz="0" w:space="0" w:color="000000"/>
+              <w:left w:val="none" w:sz="0" w:space="0" w:color="000000"/>
+              <w:right w:val="none" w:sz="0" w:space="0" w:color="000000"/>
+            </w:tcBorders>
+            <w:shd w:val="clear" w:color="auto" w:fill="FFFFFF"/>
+            <w:tcMar>
+              <w:top w:w="0" w:type="dxa"/>
+              <w:bottom w:w="0" w:type="dxa"/>
+              <w:left w:w="0" w:type="dxa"/>
+              <w:right w:w="0" w:type="dxa"/>
+            </w:tcMar>
+            <w:vAlign w:val="center"/>
+          </w:tcPr>
+          <w:p>
+            <w:pPr>
+              <w:pStyle w:val="Normal"/>
+              <w:jc w:val="left"/>
+              <w:pBdr>
+                <w:bottom w:val="none" w:sz="0" w:space="0" w:color="000000"/>
+                <w:top w:val="none" w:sz="0" w:space="0" w:color="000000"/>
+                <w:left w:val="none" w:sz="0" w:space="0" w:color="000000"/>
+                <w:right w:val="none" w:sz="0" w:space="0" w:color="000000"/>
+              </w:pBdr>
+              <w:spacing w:after="100" w:before="100" w:line="240"/>
+              <w:ind w:left="100" w:right="100" w:firstLine="0" w:firstLineChars="0"/>
             </w:pPr>
             <w:r>
               <w:rPr>
@@ -3543,32 +3544,32 @@
         <w:tc>
           <w:tcPr>
             <w:tcBorders>
-              <w:bottom w:val="single" w:sz="16" w:space="0" w:color="666666"/>
-              <w:top w:val="none" w:sz="0" w:space="0" w:color="000000"/>
-              <w:left w:val="none" w:sz="0" w:space="0" w:color="000000"/>
-              <w:right w:val="none" w:sz="0" w:space="0" w:color="000000"/>
-            </w:tcBorders>
-            <w:shd w:val="clear" w:color="auto" w:fill="FFFFFF"/>
-            <w:tcMar>
-              <w:top w:w="0" w:type="dxa"/>
-              <w:bottom w:w="0" w:type="dxa"/>
-              <w:left w:w="0" w:type="dxa"/>
-              <w:right w:w="0" w:type="dxa"/>
-            </w:tcMar>
-            <w:vAlign w:val="center"/>
-          </w:tcPr>
-          <w:p>
-            <w:pPr>
-              <w:jc w:val="left"/>
-              <w:keepNext/>
-              <w:pBdr>
-                <w:bottom w:val="none" w:sz="0" w:space="0" w:color="000000"/>
-                <w:top w:val="none" w:sz="0" w:space="0" w:color="000000"/>
-                <w:left w:val="none" w:sz="0" w:space="0" w:color="000000"/>
-                <w:right w:val="none" w:sz="0" w:space="0" w:color="000000"/>
-              </w:pBdr>
-              <w:spacing w:after="100" w:before="100" w:line="240"/>
-              <w:ind w:firstLine="0" w:left="100" w:right="100"/>
+              <w:bottom w:val="single" w:sz="12" w:space="0" w:color="666666"/>
+              <w:top w:val="none" w:sz="0" w:space="0" w:color="000000"/>
+              <w:left w:val="none" w:sz="0" w:space="0" w:color="000000"/>
+              <w:right w:val="none" w:sz="0" w:space="0" w:color="000000"/>
+            </w:tcBorders>
+            <w:shd w:val="clear" w:color="auto" w:fill="FFFFFF"/>
+            <w:tcMar>
+              <w:top w:w="0" w:type="dxa"/>
+              <w:bottom w:w="0" w:type="dxa"/>
+              <w:left w:w="0" w:type="dxa"/>
+              <w:right w:w="0" w:type="dxa"/>
+            </w:tcMar>
+            <w:vAlign w:val="center"/>
+          </w:tcPr>
+          <w:p>
+            <w:pPr>
+              <w:pStyle w:val="Normal"/>
+              <w:jc w:val="left"/>
+              <w:pBdr>
+                <w:bottom w:val="none" w:sz="0" w:space="0" w:color="000000"/>
+                <w:top w:val="none" w:sz="0" w:space="0" w:color="000000"/>
+                <w:left w:val="none" w:sz="0" w:space="0" w:color="000000"/>
+                <w:right w:val="none" w:sz="0" w:space="0" w:color="000000"/>
+              </w:pBdr>
+              <w:spacing w:after="100" w:before="100" w:line="240"/>
+              <w:ind w:left="100" w:right="100" w:firstLine="0" w:firstLineChars="0"/>
             </w:pPr>
             <w:r>
               <w:rPr>
@@ -3587,32 +3588,32 @@
         <w:tc>
           <w:tcPr>
             <w:tcBorders>
-              <w:bottom w:val="single" w:sz="16" w:space="0" w:color="666666"/>
-              <w:top w:val="none" w:sz="0" w:space="0" w:color="000000"/>
-              <w:left w:val="none" w:sz="0" w:space="0" w:color="000000"/>
-              <w:right w:val="none" w:sz="0" w:space="0" w:color="000000"/>
-            </w:tcBorders>
-            <w:shd w:val="clear" w:color="auto" w:fill="FFFFFF"/>
-            <w:tcMar>
-              <w:top w:w="0" w:type="dxa"/>
-              <w:bottom w:w="0" w:type="dxa"/>
-              <w:left w:w="0" w:type="dxa"/>
-              <w:right w:w="0" w:type="dxa"/>
-            </w:tcMar>
-            <w:vAlign w:val="center"/>
-          </w:tcPr>
-          <w:p>
-            <w:pPr>
-              <w:jc w:val="left"/>
-              <w:keepNext/>
-              <w:pBdr>
-                <w:bottom w:val="none" w:sz="0" w:space="0" w:color="000000"/>
-                <w:top w:val="none" w:sz="0" w:space="0" w:color="000000"/>
-                <w:left w:val="none" w:sz="0" w:space="0" w:color="000000"/>
-                <w:right w:val="none" w:sz="0" w:space="0" w:color="000000"/>
-              </w:pBdr>
-              <w:spacing w:after="100" w:before="100" w:line="240"/>
-              <w:ind w:firstLine="0" w:left="100" w:right="100"/>
+              <w:bottom w:val="single" w:sz="12" w:space="0" w:color="666666"/>
+              <w:top w:val="none" w:sz="0" w:space="0" w:color="000000"/>
+              <w:left w:val="none" w:sz="0" w:space="0" w:color="000000"/>
+              <w:right w:val="none" w:sz="0" w:space="0" w:color="000000"/>
+            </w:tcBorders>
+            <w:shd w:val="clear" w:color="auto" w:fill="FFFFFF"/>
+            <w:tcMar>
+              <w:top w:w="0" w:type="dxa"/>
+              <w:bottom w:w="0" w:type="dxa"/>
+              <w:left w:w="0" w:type="dxa"/>
+              <w:right w:w="0" w:type="dxa"/>
+            </w:tcMar>
+            <w:vAlign w:val="center"/>
+          </w:tcPr>
+          <w:p>
+            <w:pPr>
+              <w:pStyle w:val="Normal"/>
+              <w:jc w:val="left"/>
+              <w:pBdr>
+                <w:bottom w:val="none" w:sz="0" w:space="0" w:color="000000"/>
+                <w:top w:val="none" w:sz="0" w:space="0" w:color="000000"/>
+                <w:left w:val="none" w:sz="0" w:space="0" w:color="000000"/>
+                <w:right w:val="none" w:sz="0" w:space="0" w:color="000000"/>
+              </w:pBdr>
+              <w:spacing w:after="100" w:before="100" w:line="240"/>
+              <w:ind w:left="100" w:right="100" w:firstLine="0" w:firstLineChars="0"/>
             </w:pPr>
             <w:r>
               <w:rPr>
@@ -3631,32 +3632,32 @@
         <w:tc>
           <w:tcPr>
             <w:tcBorders>
-              <w:bottom w:val="single" w:sz="16" w:space="0" w:color="666666"/>
-              <w:top w:val="none" w:sz="0" w:space="0" w:color="000000"/>
-              <w:left w:val="none" w:sz="0" w:space="0" w:color="000000"/>
-              <w:right w:val="none" w:sz="0" w:space="0" w:color="000000"/>
-            </w:tcBorders>
-            <w:shd w:val="clear" w:color="auto" w:fill="FFFFFF"/>
-            <w:tcMar>
-              <w:top w:w="0" w:type="dxa"/>
-              <w:bottom w:w="0" w:type="dxa"/>
-              <w:left w:w="0" w:type="dxa"/>
-              <w:right w:w="0" w:type="dxa"/>
-            </w:tcMar>
-            <w:vAlign w:val="center"/>
-          </w:tcPr>
-          <w:p>
-            <w:pPr>
-              <w:jc w:val="left"/>
-              <w:keepNext/>
-              <w:pBdr>
-                <w:bottom w:val="none" w:sz="0" w:space="0" w:color="000000"/>
-                <w:top w:val="none" w:sz="0" w:space="0" w:color="000000"/>
-                <w:left w:val="none" w:sz="0" w:space="0" w:color="000000"/>
-                <w:right w:val="none" w:sz="0" w:space="0" w:color="000000"/>
-              </w:pBdr>
-              <w:spacing w:after="100" w:before="100" w:line="240"/>
-              <w:ind w:firstLine="0" w:left="100" w:right="100"/>
+              <w:bottom w:val="single" w:sz="12" w:space="0" w:color="666666"/>
+              <w:top w:val="none" w:sz="0" w:space="0" w:color="000000"/>
+              <w:left w:val="none" w:sz="0" w:space="0" w:color="000000"/>
+              <w:right w:val="none" w:sz="0" w:space="0" w:color="000000"/>
+            </w:tcBorders>
+            <w:shd w:val="clear" w:color="auto" w:fill="FFFFFF"/>
+            <w:tcMar>
+              <w:top w:w="0" w:type="dxa"/>
+              <w:bottom w:w="0" w:type="dxa"/>
+              <w:left w:w="0" w:type="dxa"/>
+              <w:right w:w="0" w:type="dxa"/>
+            </w:tcMar>
+            <w:vAlign w:val="center"/>
+          </w:tcPr>
+          <w:p>
+            <w:pPr>
+              <w:pStyle w:val="Normal"/>
+              <w:jc w:val="left"/>
+              <w:pBdr>
+                <w:bottom w:val="none" w:sz="0" w:space="0" w:color="000000"/>
+                <w:top w:val="none" w:sz="0" w:space="0" w:color="000000"/>
+                <w:left w:val="none" w:sz="0" w:space="0" w:color="000000"/>
+                <w:right w:val="none" w:sz="0" w:space="0" w:color="000000"/>
+              </w:pBdr>
+              <w:spacing w:after="100" w:before="100" w:line="240"/>
+              <w:ind w:left="100" w:right="100" w:firstLine="0" w:firstLineChars="0"/>
             </w:pPr>
             <w:r>
               <w:rPr>
@@ -3675,7 +3676,6 @@
       </w:tr>
       <w:tr>
         <w:trPr>
-          <w:cantSplit/>
           <w:trHeight w:val="360" w:hRule="auto"/>
         </w:trPr>
         footer1
@@ -3684,7 +3684,7 @@
             <w:gridSpan w:val="8"/>
             <w:tcBorders>
               <w:bottom w:val="none" w:sz="0" w:space="0" w:color="FFFFFF"/>
-              <w:top w:val="single" w:sz="16" w:space="0" w:color="666666"/>
+              <w:top w:val="single" w:sz="12" w:space="0" w:color="666666"/>
               <w:left w:val="none" w:sz="0" w:space="0" w:color="FFFFFF"/>
               <w:right w:val="none" w:sz="0" w:space="0" w:color="FFFFFF"/>
             </w:tcBorders>
@@ -3699,16 +3699,16 @@
           </w:tcPr>
           <w:p>
             <w:pPr>
-              <w:jc w:val="left"/>
-              <w:keepNext/>
-              <w:pBdr>
-                <w:bottom w:val="none" w:sz="0" w:space="0" w:color="000000"/>
-                <w:top w:val="none" w:sz="0" w:space="0" w:color="000000"/>
-                <w:left w:val="none" w:sz="0" w:space="0" w:color="000000"/>
-                <w:right w:val="none" w:sz="0" w:space="0" w:color="000000"/>
-              </w:pBdr>
-              <w:spacing w:after="100" w:before="100" w:line="240"/>
-              <w:ind w:firstLine="0" w:left="100" w:right="100"/>
+              <w:pStyle w:val="Normal"/>
+              <w:jc w:val="left"/>
+              <w:pBdr>
+                <w:bottom w:val="none" w:sz="0" w:space="0" w:color="000000"/>
+                <w:top w:val="none" w:sz="0" w:space="0" w:color="000000"/>
+                <w:left w:val="none" w:sz="0" w:space="0" w:color="000000"/>
+                <w:right w:val="none" w:sz="0" w:space="0" w:color="000000"/>
+              </w:pBdr>
+              <w:spacing w:after="100" w:before="100" w:line="240"/>
+              <w:ind w:left="100" w:right="100" w:firstLine="0" w:firstLineChars="0"/>
             </w:pPr>
             <w:r>
               <w:rPr>
@@ -3744,9 +3744,15 @@
       <w:pgMar w:top="1440" w:right="1440" w:bottom="1440" w:left="1440" w:header="720" w:footer="720" w:gutter="0"/>
       <w:cols w:space="720"/>
       <w:docGrid w:linePitch="360"/>
+      <w:type w:val="continuous"/>
     </w:sectPr>
   </w:body>
 </w:document>
+</file>
+
+<file path=word/comments.xml><?xml version="1.0" encoding="utf-8"?>
+<w:comments xmlns:wpc="http://schemas.microsoft.com/office/word/2010/wordprocessingCanvas" xmlns:mo="http://schemas.microsoft.com/office/mac/office/2008/main" xmlns:mc="http://schemas.openxmlformats.org/markup-compatibility/2006" xmlns:mv="urn:schemas-microsoft-com:mac:vml" xmlns:o="urn:schemas-microsoft-com:office:office" xmlns:r="http://schemas.openxmlformats.org/officeDocument/2006/relationships" xmlns:m="http://schemas.openxmlformats.org/officeDocument/2006/math" xmlns:v="urn:schemas-microsoft-com:vml" xmlns:wp14="http://schemas.microsoft.com/office/word/2010/wordprocessingDrawing" xmlns:wp="http://schemas.openxmlformats.org/drawingml/2006/wordprocessingDrawing" xmlns:w10="urn:schemas-microsoft-com:office:word" xmlns:w="http://schemas.openxmlformats.org/wordprocessingml/2006/main" xmlns:w14="http://schemas.microsoft.com/office/word/2010/wordml" xmlns:wpg="http://schemas.microsoft.com/office/word/2010/wordprocessingGroup" xmlns:wpi="http://schemas.microsoft.com/office/word/2010/wordprocessingInk" xmlns:wne="http://schemas.microsoft.com/office/word/2006/wordml" xmlns:wps="http://schemas.microsoft.com/office/word/2010/wordprocessingShape" mc:Ignorable="w14 wp14">
+</w:comments>
 </file>
 
 <file path=word/footnotes.xml><?xml version="1.0" encoding="utf-8"?>

</xml_diff>